<commit_message>
modified:   .DS_Store 	modified:   CV.docx 	modified:   CV.pdf 	modified:   publications.html
</commit_message>
<xml_diff>
--- a/CV.docx
+++ b/CV.docx
@@ -55,6 +55,64 @@
             <w:u w:val="none"/>
           </w:rPr>
           <w:t>wenhan_cao@outlook.com</w:t>
+        </w:r>
+      </w:hyperlink>
+      <w:r>
+        <w:rPr>
+          <w:rStyle w:val="Hyperlink"/>
+          <w:rFonts w:ascii="Times New Roman" w:hAnsi="Times New Roman" w:cs="Times New Roman"/>
+          <w:color w:val="000000" w:themeColor="text1"/>
+          <w:sz w:val="28"/>
+          <w:szCs w:val="28"/>
+          <w:u w:val="none"/>
+        </w:rPr>
+        <w:t xml:space="preserve"> | </w:t>
+      </w:r>
+      <w:hyperlink r:id="rId8" w:history="1">
+        <w:r>
+          <w:rPr>
+            <w:rStyle w:val="Hyperlink"/>
+            <w:rFonts w:ascii="Times New Roman" w:hAnsi="Times New Roman" w:cs="Times New Roman"/>
+            <w:sz w:val="28"/>
+            <w:szCs w:val="28"/>
+          </w:rPr>
+          <w:t>Home</w:t>
+        </w:r>
+        <w:r>
+          <w:rPr>
+            <w:rStyle w:val="Hyperlink"/>
+            <w:rFonts w:ascii="Times New Roman" w:hAnsi="Times New Roman" w:cs="Times New Roman"/>
+            <w:sz w:val="28"/>
+            <w:szCs w:val="28"/>
+          </w:rPr>
+          <w:t>p</w:t>
+        </w:r>
+        <w:r>
+          <w:rPr>
+            <w:rStyle w:val="Hyperlink"/>
+            <w:rFonts w:ascii="Times New Roman" w:hAnsi="Times New Roman" w:cs="Times New Roman"/>
+            <w:sz w:val="28"/>
+            <w:szCs w:val="28"/>
+          </w:rPr>
+          <w:t>a</w:t>
+        </w:r>
+        <w:r>
+          <w:rPr>
+            <w:rStyle w:val="Hyperlink"/>
+            <w:rFonts w:ascii="Times New Roman" w:hAnsi="Times New Roman" w:cs="Times New Roman"/>
+            <w:sz w:val="28"/>
+            <w:szCs w:val="28"/>
+          </w:rPr>
+          <w:t>g</w:t>
+        </w:r>
+        <w:r>
+          <w:rPr>
+            <w:rStyle w:val="Hyperlink"/>
+            <w:rFonts w:ascii="Times New Roman" w:hAnsi="Times New Roman" w:cs="Times New Roman"/>
+            <w:sz w:val="28"/>
+            <w:szCs w:val="28"/>
+          </w:rPr>
+          <w:t>e</w:t>
         </w:r>
       </w:hyperlink>
     </w:p>
@@ -263,6 +321,7 @@
               </w:rPr>
             </w:pPr>
             <w:proofErr w:type="spellStart"/>
+            <w:proofErr w:type="gramStart"/>
             <w:r>
               <w:rPr>
                 <w:rFonts w:ascii="Times New Roman" w:hAnsi="Times New Roman" w:cs="Times New Roman"/>
@@ -275,6 +334,7 @@
               <w:t>Ph.D</w:t>
             </w:r>
             <w:proofErr w:type="spellEnd"/>
+            <w:proofErr w:type="gramEnd"/>
             <w:r>
               <w:rPr>
                 <w:rFonts w:ascii="Times New Roman" w:hAnsi="Times New Roman" w:cs="Times New Roman"/>
@@ -383,7 +443,7 @@
         </w:rPr>
         <w:t xml:space="preserve">Supervisor: Dr. </w:t>
       </w:r>
-      <w:hyperlink r:id="rId8" w:history="1">
+      <w:hyperlink r:id="rId9" w:history="1">
         <w:proofErr w:type="spellStart"/>
         <w:r>
           <w:rPr>
@@ -452,7 +512,7 @@
         </w:rPr>
         <w:t xml:space="preserve"> </w:t>
       </w:r>
-      <w:hyperlink r:id="rId9" w:history="1">
+      <w:hyperlink r:id="rId10" w:history="1">
         <w:r>
           <w:rPr>
             <w:rStyle w:val="Hyperlink"/>
@@ -484,7 +544,7 @@
         </w:rPr>
         <w:t xml:space="preserve">Co-supervisor: Dr. </w:t>
       </w:r>
-      <w:hyperlink r:id="rId10" w:history="1">
+      <w:hyperlink r:id="rId11" w:history="1">
         <w:r>
           <w:rPr>
             <w:rStyle w:val="Hyperlink"/>
@@ -504,7 +564,7 @@
         </w:rPr>
         <w:t xml:space="preserve">, Assistant Professor of </w:t>
       </w:r>
-      <w:hyperlink r:id="rId11" w:history="1">
+      <w:hyperlink r:id="rId12" w:history="1">
         <w:r>
           <w:rPr>
             <w:rStyle w:val="Hyperlink"/>
@@ -697,7 +757,7 @@
         </w:rPr>
         <w:t xml:space="preserve">Supervisor: Dr. </w:t>
       </w:r>
-      <w:hyperlink r:id="rId12" w:history="1">
+      <w:hyperlink r:id="rId13" w:history="1">
         <w:r>
           <w:rPr>
             <w:rStyle w:val="Hyperlink"/>
@@ -736,7 +796,7 @@
         </w:rPr>
         <w:t xml:space="preserve"> of </w:t>
       </w:r>
-      <w:hyperlink r:id="rId13" w:history="1">
+      <w:hyperlink r:id="rId14" w:history="1">
         <w:r>
           <w:rPr>
             <w:rStyle w:val="Hyperlink"/>
@@ -914,7 +974,7 @@
         </w:rPr>
         <w:t xml:space="preserve">Supervisor: Dr. </w:t>
       </w:r>
-      <w:hyperlink r:id="rId14" w:history="1">
+      <w:hyperlink r:id="rId15" w:history="1">
         <w:r>
           <w:rPr>
             <w:rStyle w:val="Hyperlink"/>
@@ -945,7 +1005,7 @@
         </w:rPr>
         <w:t xml:space="preserve">, Professor of </w:t>
       </w:r>
-      <w:hyperlink r:id="rId15" w:history="1">
+      <w:hyperlink r:id="rId16" w:history="1">
         <w:r>
           <w:rPr>
             <w:rStyle w:val="Hyperlink"/>
@@ -1162,7 +1222,6 @@
     </w:p>
     <w:p>
       <w:pPr>
-        <w:ind w:left="720"/>
         <w:rPr>
           <w:rFonts w:ascii="Times New Roman" w:hAnsi="Times New Roman" w:cs="Times New Roman"/>
           <w:color w:val="000000"/>
@@ -1185,6 +1244,8 @@
           <w:szCs w:val="36"/>
         </w:rPr>
       </w:pPr>
+      <w:bookmarkStart w:id="0" w:name="_Hlk176511770"/>
+      <w:bookmarkStart w:id="1" w:name="_Hlk176511784"/>
       <w:r>
         <w:rPr>
           <w:rFonts w:ascii="Times New Roman" w:hAnsi="Times New Roman" w:cs="Times New Roman"/>
@@ -1194,9 +1255,11 @@
           <w:sz w:val="36"/>
           <w:szCs w:val="36"/>
         </w:rPr>
-        <w:t>SELECTED PREPRINTS</w:t>
-      </w:r>
-    </w:p>
+        <w:t>SELECTED PUBLISHED PAPERS</w:t>
+      </w:r>
+    </w:p>
+    <w:bookmarkEnd w:id="0"/>
+    <w:bookmarkEnd w:id="1"/>
     <w:p>
       <w:pPr>
         <w:ind w:left="720"/>
@@ -1206,9 +1269,9 @@
           <w:color w:val="000000"/>
           <w:sz w:val="28"/>
           <w:szCs w:val="28"/>
-          <w:lang w:eastAsia="zh-CN"/>
-        </w:rPr>
-      </w:pPr>
+        </w:rPr>
+      </w:pPr>
+      <w:proofErr w:type="spellStart"/>
       <w:r>
         <w:rPr>
           <w:rFonts w:ascii="Times New Roman" w:hAnsi="Times New Roman" w:cs="Times New Roman"/>
@@ -1217,17 +1280,32 @@
           <w:color w:val="000000"/>
           <w:sz w:val="28"/>
           <w:szCs w:val="28"/>
-        </w:rPr>
-        <w:t>Wenhan Cao</w:t>
-      </w:r>
-      <w:r>
-        <w:rPr>
-          <w:rFonts w:ascii="Times New Roman" w:hAnsi="Times New Roman" w:cs="Times New Roman"/>
-          <w:color w:val="000000"/>
-          <w:sz w:val="28"/>
-          <w:szCs w:val="28"/>
-        </w:rPr>
-        <w:t xml:space="preserve">, Shiqi Liu, Chang Liu, </w:t>
+          <w:lang w:val="en-GB"/>
+        </w:rPr>
+        <w:t>Wenhan</w:t>
+      </w:r>
+      <w:proofErr w:type="spellEnd"/>
+      <w:r>
+        <w:rPr>
+          <w:rFonts w:ascii="Times New Roman" w:hAnsi="Times New Roman" w:cs="Times New Roman"/>
+          <w:b/>
+          <w:bCs/>
+          <w:color w:val="000000"/>
+          <w:sz w:val="28"/>
+          <w:szCs w:val="28"/>
+          <w:lang w:val="en-GB"/>
+        </w:rPr>
+        <w:t xml:space="preserve"> Cao</w:t>
+      </w:r>
+      <w:r>
+        <w:rPr>
+          <w:rFonts w:ascii="Times New Roman" w:hAnsi="Times New Roman" w:cs="Times New Roman"/>
+          <w:color w:val="000000"/>
+          <w:sz w:val="28"/>
+          <w:szCs w:val="28"/>
+          <w:lang w:val="en-GB"/>
+        </w:rPr>
+        <w:t xml:space="preserve">, Chang Liu, </w:t>
       </w:r>
       <w:proofErr w:type="spellStart"/>
       <w:r>
@@ -1236,8 +1314,9 @@
           <w:color w:val="000000"/>
           <w:sz w:val="28"/>
           <w:szCs w:val="28"/>
-        </w:rPr>
-        <w:t>Zeyu</w:t>
+          <w:lang w:val="en-GB"/>
+        </w:rPr>
+        <w:t>Zhiqian</w:t>
       </w:r>
       <w:proofErr w:type="spellEnd"/>
       <w:r>
@@ -1246,8 +1325,9 @@
           <w:color w:val="000000"/>
           <w:sz w:val="28"/>
           <w:szCs w:val="28"/>
-        </w:rPr>
-        <w:t xml:space="preserve"> He, Stephen S.-T. Yau &amp; </w:t>
+          <w:lang w:val="en-GB"/>
+        </w:rPr>
+        <w:t xml:space="preserve"> Lan, </w:t>
       </w:r>
       <w:proofErr w:type="spellStart"/>
       <w:r>
@@ -1256,6 +1336,7 @@
           <w:color w:val="000000"/>
           <w:sz w:val="28"/>
           <w:szCs w:val="28"/>
+          <w:lang w:val="en-GB"/>
         </w:rPr>
         <w:t>Shengbo</w:t>
       </w:r>
@@ -1266,8 +1347,9 @@
           <w:color w:val="000000"/>
           <w:sz w:val="28"/>
           <w:szCs w:val="28"/>
-        </w:rPr>
-        <w:t xml:space="preserve"> Eben Li. </w:t>
+          <w:lang w:val="en-GB"/>
+        </w:rPr>
+        <w:t xml:space="preserve"> Eben Li, Wei Pan &amp; Angelo Alessandri. </w:t>
       </w:r>
       <w:r>
         <w:rPr>
@@ -1278,28 +1360,404 @@
           <w:sz w:val="28"/>
           <w:szCs w:val="28"/>
         </w:rPr>
-        <w:t xml:space="preserve">Convolutional Bayesian Filtering. </w:t>
-      </w:r>
-      <w:r>
-        <w:rPr>
-          <w:rFonts w:ascii="Times New Roman" w:hAnsi="Times New Roman" w:cs="Times New Roman"/>
-          <w:color w:val="000000"/>
-          <w:sz w:val="28"/>
-          <w:szCs w:val="28"/>
-        </w:rPr>
-        <w:t xml:space="preserve">Submitted to IEEE Transactions on Automatic Control. </w:t>
-      </w:r>
-      <w:r>
-        <w:rPr>
-          <w:rFonts w:ascii="Times New Roman" w:hAnsi="Times New Roman" w:cs="Times New Roman"/>
+        <w:t xml:space="preserve">Robust Bayesian Inference for Moving Horizon Estimation. </w:t>
+      </w:r>
+      <w:r>
+        <w:rPr>
+          <w:rFonts w:ascii="Times New Roman" w:hAnsi="Times New Roman" w:cs="Times New Roman" w:hint="eastAsia"/>
           <w:color w:val="000000"/>
           <w:sz w:val="28"/>
           <w:szCs w:val="28"/>
           <w:lang w:eastAsia="zh-CN"/>
         </w:rPr>
+        <w:t>To Appear in</w:t>
+      </w:r>
+      <w:r>
+        <w:rPr>
+          <w:rFonts w:ascii="Times New Roman" w:hAnsi="Times New Roman" w:cs="Times New Roman"/>
+          <w:color w:val="000000"/>
+          <w:sz w:val="28"/>
+          <w:szCs w:val="28"/>
+        </w:rPr>
+        <w:t xml:space="preserve"> </w:t>
+      </w:r>
+      <w:proofErr w:type="spellStart"/>
+      <w:r>
+        <w:rPr>
+          <w:rFonts w:ascii="Times New Roman" w:hAnsi="Times New Roman" w:cs="Times New Roman"/>
+          <w:color w:val="000000"/>
+          <w:sz w:val="28"/>
+          <w:szCs w:val="28"/>
+        </w:rPr>
+        <w:t>Automatic</w:t>
+      </w:r>
+      <w:r>
+        <w:rPr>
+          <w:rFonts w:ascii="Times New Roman" w:hAnsi="Times New Roman" w:cs="Times New Roman" w:hint="eastAsia"/>
+          <w:color w:val="000000"/>
+          <w:sz w:val="28"/>
+          <w:szCs w:val="28"/>
+          <w:lang w:eastAsia="zh-CN"/>
+        </w:rPr>
+        <w:t>a</w:t>
+      </w:r>
+      <w:proofErr w:type="spellEnd"/>
+      <w:r>
+        <w:rPr>
+          <w:rFonts w:ascii="Times New Roman" w:hAnsi="Times New Roman" w:cs="Times New Roman"/>
+          <w:color w:val="000000"/>
+          <w:sz w:val="28"/>
+          <w:szCs w:val="28"/>
+        </w:rPr>
+        <w:t>. [</w:t>
+      </w:r>
+      <w:hyperlink r:id="rId17" w:history="1">
+        <w:r>
+          <w:rPr>
+            <w:rStyle w:val="Hyperlink"/>
+            <w:rFonts w:ascii="Times New Roman" w:hAnsi="Times New Roman" w:cs="Times New Roman"/>
+            <w:sz w:val="28"/>
+            <w:szCs w:val="28"/>
+          </w:rPr>
+          <w:t>Paper</w:t>
+        </w:r>
+      </w:hyperlink>
+      <w:r>
+        <w:rPr>
+          <w:rFonts w:ascii="Times New Roman" w:hAnsi="Times New Roman" w:cs="Times New Roman"/>
+          <w:color w:val="000000"/>
+          <w:sz w:val="28"/>
+          <w:szCs w:val="28"/>
+        </w:rPr>
+        <w:t>] [</w:t>
+      </w:r>
+      <w:hyperlink r:id="rId18" w:history="1">
+        <w:r>
+          <w:rPr>
+            <w:rStyle w:val="Hyperlink"/>
+            <w:rFonts w:ascii="Times New Roman" w:hAnsi="Times New Roman" w:cs="Times New Roman"/>
+            <w:sz w:val="28"/>
+            <w:szCs w:val="28"/>
+          </w:rPr>
+          <w:t>Code</w:t>
+        </w:r>
+      </w:hyperlink>
+      <w:r>
+        <w:rPr>
+          <w:rFonts w:ascii="Times New Roman" w:hAnsi="Times New Roman" w:cs="Times New Roman"/>
+          <w:color w:val="000000"/>
+          <w:sz w:val="28"/>
+          <w:szCs w:val="28"/>
+        </w:rPr>
+        <w:t>]</w:t>
+      </w:r>
+    </w:p>
+    <w:p>
+      <w:pPr>
+        <w:ind w:left="720"/>
+        <w:jc w:val="both"/>
+        <w:rPr>
+          <w:rFonts w:ascii="Times New Roman" w:hAnsi="Times New Roman" w:cs="Times New Roman"/>
+          <w:b/>
+          <w:bCs/>
+          <w:color w:val="000000"/>
+          <w:sz w:val="28"/>
+          <w:szCs w:val="28"/>
+        </w:rPr>
+      </w:pPr>
+    </w:p>
+    <w:p>
+      <w:pPr>
+        <w:ind w:left="720"/>
+        <w:jc w:val="both"/>
+        <w:rPr>
+          <w:rFonts w:ascii="Times New Roman" w:hAnsi="Times New Roman" w:cs="Times New Roman"/>
+          <w:color w:val="000000"/>
+          <w:sz w:val="28"/>
+          <w:szCs w:val="28"/>
+        </w:rPr>
+      </w:pPr>
+      <w:proofErr w:type="spellStart"/>
+      <w:r>
+        <w:rPr>
+          <w:rFonts w:ascii="Times New Roman" w:hAnsi="Times New Roman" w:cs="Times New Roman"/>
+          <w:b/>
+          <w:bCs/>
+          <w:color w:val="000000"/>
+          <w:sz w:val="28"/>
+          <w:szCs w:val="28"/>
+        </w:rPr>
+        <w:t>Wenhan</w:t>
+      </w:r>
+      <w:proofErr w:type="spellEnd"/>
+      <w:r>
+        <w:rPr>
+          <w:rFonts w:ascii="Times New Roman" w:hAnsi="Times New Roman" w:cs="Times New Roman"/>
+          <w:b/>
+          <w:bCs/>
+          <w:color w:val="000000"/>
+          <w:sz w:val="28"/>
+          <w:szCs w:val="28"/>
+        </w:rPr>
+        <w:t xml:space="preserve"> Cao</w:t>
+      </w:r>
+      <w:r>
+        <w:rPr>
+          <w:rFonts w:ascii="Times New Roman" w:hAnsi="Times New Roman" w:cs="Times New Roman"/>
+          <w:color w:val="000000"/>
+          <w:sz w:val="28"/>
+          <w:szCs w:val="28"/>
+        </w:rPr>
+        <w:t xml:space="preserve"> &amp; Wei Pan (2024). </w:t>
+      </w:r>
+      <w:r>
+        <w:rPr>
+          <w:rFonts w:ascii="Times New Roman" w:hAnsi="Times New Roman" w:cs="Times New Roman"/>
+          <w:i/>
+          <w:iCs/>
+          <w:color w:val="000000"/>
+          <w:sz w:val="28"/>
+          <w:szCs w:val="28"/>
+        </w:rPr>
+        <w:t xml:space="preserve">Impact of Computation in Integral Reinforcement Learning for Continuous-Time Control. </w:t>
+      </w:r>
+      <w:r>
+        <w:rPr>
+          <w:rFonts w:ascii="Times New Roman" w:hAnsi="Times New Roman" w:cs="Times New Roman"/>
+          <w:color w:val="000000"/>
+          <w:sz w:val="28"/>
+          <w:szCs w:val="28"/>
+        </w:rPr>
+        <w:t xml:space="preserve">In 2024 International Conference on Learning Representations (ICLR). </w:t>
+      </w:r>
+      <w:r>
+        <w:rPr>
+          <w:rFonts w:ascii="Times New Roman" w:hAnsi="Times New Roman" w:cs="Times New Roman"/>
+          <w:b/>
+          <w:bCs/>
+          <w:color w:val="000000"/>
+          <w:sz w:val="28"/>
+          <w:szCs w:val="28"/>
+        </w:rPr>
+        <w:t>(Spotlight)</w:t>
+      </w:r>
+      <w:r>
+        <w:rPr>
+          <w:rFonts w:ascii="Times New Roman" w:hAnsi="Times New Roman" w:cs="Times New Roman"/>
+          <w:color w:val="000000"/>
+          <w:sz w:val="28"/>
+          <w:szCs w:val="28"/>
+        </w:rPr>
+        <w:t xml:space="preserve"> [</w:t>
+      </w:r>
+      <w:hyperlink r:id="rId19" w:history="1">
+        <w:r>
+          <w:rPr>
+            <w:rStyle w:val="Hyperlink"/>
+            <w:rFonts w:ascii="Times New Roman" w:hAnsi="Times New Roman" w:cs="Times New Roman"/>
+            <w:sz w:val="28"/>
+            <w:szCs w:val="28"/>
+          </w:rPr>
+          <w:t>Paper</w:t>
+        </w:r>
+      </w:hyperlink>
+      <w:r>
+        <w:rPr>
+          <w:rFonts w:ascii="Times New Roman" w:hAnsi="Times New Roman" w:cs="Times New Roman"/>
+          <w:color w:val="000000"/>
+          <w:sz w:val="28"/>
+          <w:szCs w:val="28"/>
+        </w:rPr>
+        <w:t>] [</w:t>
+      </w:r>
+      <w:hyperlink r:id="rId20" w:history="1">
+        <w:r>
+          <w:rPr>
+            <w:rStyle w:val="Hyperlink"/>
+            <w:rFonts w:ascii="Times New Roman" w:hAnsi="Times New Roman" w:cs="Times New Roman"/>
+            <w:sz w:val="28"/>
+            <w:szCs w:val="28"/>
+          </w:rPr>
+          <w:t>Poster</w:t>
+        </w:r>
+      </w:hyperlink>
+      <w:r>
+        <w:rPr>
+          <w:rFonts w:ascii="Times New Roman" w:hAnsi="Times New Roman" w:cs="Times New Roman"/>
+          <w:color w:val="000000"/>
+          <w:sz w:val="28"/>
+          <w:szCs w:val="28"/>
+        </w:rPr>
+        <w:t>] [</w:t>
+      </w:r>
+      <w:hyperlink r:id="rId21" w:history="1">
+        <w:r>
+          <w:rPr>
+            <w:rStyle w:val="Hyperlink"/>
+            <w:rFonts w:ascii="Times New Roman" w:hAnsi="Times New Roman" w:cs="Times New Roman"/>
+            <w:sz w:val="28"/>
+            <w:szCs w:val="28"/>
+          </w:rPr>
+          <w:t>Code</w:t>
+        </w:r>
+      </w:hyperlink>
+      <w:r>
+        <w:rPr>
+          <w:rFonts w:ascii="Times New Roman" w:hAnsi="Times New Roman" w:cs="Times New Roman"/>
+          <w:color w:val="000000"/>
+          <w:sz w:val="28"/>
+          <w:szCs w:val="28"/>
+        </w:rPr>
+        <w:t>]</w:t>
+      </w:r>
+    </w:p>
+    <w:p>
+      <w:pPr>
+        <w:ind w:left="720"/>
+        <w:jc w:val="both"/>
+        <w:rPr>
+          <w:rFonts w:ascii="Times New Roman" w:hAnsi="Times New Roman" w:cs="Times New Roman"/>
+          <w:color w:val="000000"/>
+          <w:sz w:val="28"/>
+          <w:szCs w:val="28"/>
+        </w:rPr>
+      </w:pPr>
+    </w:p>
+    <w:p>
+      <w:pPr>
+        <w:ind w:left="720"/>
+        <w:jc w:val="both"/>
+        <w:rPr>
+          <w:rFonts w:ascii="Times New Roman" w:hAnsi="Times New Roman" w:cs="Times New Roman"/>
+          <w:color w:val="000000"/>
+          <w:sz w:val="28"/>
+          <w:szCs w:val="28"/>
+        </w:rPr>
+      </w:pPr>
+      <w:proofErr w:type="spellStart"/>
+      <w:r>
+        <w:rPr>
+          <w:rFonts w:ascii="Times New Roman" w:hAnsi="Times New Roman" w:cs="Times New Roman"/>
+          <w:b/>
+          <w:bCs/>
+          <w:color w:val="000000"/>
+          <w:sz w:val="28"/>
+          <w:szCs w:val="28"/>
+        </w:rPr>
+        <w:t>Wenhan</w:t>
+      </w:r>
+      <w:proofErr w:type="spellEnd"/>
+      <w:r>
+        <w:rPr>
+          <w:rFonts w:ascii="Times New Roman" w:hAnsi="Times New Roman" w:cs="Times New Roman"/>
+          <w:b/>
+          <w:bCs/>
+          <w:color w:val="000000"/>
+          <w:sz w:val="28"/>
+          <w:szCs w:val="28"/>
+        </w:rPr>
+        <w:t xml:space="preserve"> Cao</w:t>
+      </w:r>
+      <w:r>
+        <w:rPr>
+          <w:rFonts w:ascii="Times New Roman" w:hAnsi="Times New Roman" w:cs="Times New Roman"/>
+          <w:color w:val="000000"/>
+          <w:sz w:val="28"/>
+          <w:szCs w:val="28"/>
+        </w:rPr>
+        <w:t xml:space="preserve">, Alexandre Capone, Rishabh Yadav, Sandra </w:t>
+      </w:r>
+      <w:proofErr w:type="spellStart"/>
+      <w:r>
+        <w:rPr>
+          <w:rFonts w:ascii="Times New Roman" w:hAnsi="Times New Roman" w:cs="Times New Roman"/>
+          <w:color w:val="000000"/>
+          <w:sz w:val="28"/>
+          <w:szCs w:val="28"/>
+        </w:rPr>
+        <w:t>Hirche</w:t>
+      </w:r>
+      <w:proofErr w:type="spellEnd"/>
+      <w:r>
+        <w:rPr>
+          <w:rFonts w:ascii="Times New Roman" w:hAnsi="Times New Roman" w:cs="Times New Roman"/>
+          <w:color w:val="000000"/>
+          <w:sz w:val="28"/>
+          <w:szCs w:val="28"/>
+        </w:rPr>
+        <w:t xml:space="preserve"> &amp; Wei Pan. </w:t>
+      </w:r>
+      <w:r>
+        <w:rPr>
+          <w:rFonts w:ascii="Times New Roman" w:hAnsi="Times New Roman" w:cs="Times New Roman"/>
+          <w:i/>
+          <w:iCs/>
+          <w:color w:val="000000"/>
+          <w:sz w:val="28"/>
+          <w:szCs w:val="28"/>
+        </w:rPr>
+        <w:t xml:space="preserve">Computation-Aware Learning for Stable Control with Gaussian Process. </w:t>
+      </w:r>
+      <w:r>
+        <w:rPr>
+          <w:rFonts w:ascii="Times New Roman" w:hAnsi="Times New Roman" w:cs="Times New Roman"/>
+          <w:color w:val="000000"/>
+          <w:sz w:val="28"/>
+          <w:szCs w:val="28"/>
+        </w:rPr>
+        <w:t>In 2024 Robotics: Science and Systems (RSS). [</w:t>
+      </w:r>
+      <w:hyperlink r:id="rId22" w:history="1">
+        <w:r>
+          <w:rPr>
+            <w:rStyle w:val="Hyperlink"/>
+            <w:rFonts w:ascii="Times New Roman" w:hAnsi="Times New Roman" w:cs="Times New Roman"/>
+            <w:sz w:val="28"/>
+            <w:szCs w:val="28"/>
+          </w:rPr>
+          <w:t>Paper</w:t>
+        </w:r>
+      </w:hyperlink>
+      <w:r>
+        <w:rPr>
+          <w:rFonts w:ascii="Times New Roman" w:hAnsi="Times New Roman" w:cs="Times New Roman"/>
+          <w:color w:val="000000"/>
+          <w:sz w:val="28"/>
+          <w:szCs w:val="28"/>
+        </w:rPr>
+        <w:t>] [</w:t>
+      </w:r>
+      <w:hyperlink r:id="rId23" w:history="1">
+        <w:r>
+          <w:rPr>
+            <w:rStyle w:val="Hyperlink"/>
+            <w:rFonts w:ascii="Times New Roman" w:hAnsi="Times New Roman" w:cs="Times New Roman"/>
+            <w:sz w:val="28"/>
+            <w:szCs w:val="28"/>
+          </w:rPr>
+          <w:t>Poster</w:t>
+        </w:r>
+      </w:hyperlink>
+      <w:r>
+        <w:rPr>
+          <w:rFonts w:ascii="Times New Roman" w:hAnsi="Times New Roman" w:cs="Times New Roman"/>
+          <w:color w:val="000000"/>
+          <w:sz w:val="28"/>
+          <w:szCs w:val="28"/>
+        </w:rPr>
+        <w:t xml:space="preserve">] </w:t>
+      </w:r>
+      <w:r>
+        <w:rPr>
+          <w:rFonts w:ascii="Times New Roman" w:hAnsi="Times New Roman" w:cs="Times New Roman" w:hint="eastAsia"/>
+          <w:color w:val="000000"/>
+          <w:sz w:val="28"/>
+          <w:szCs w:val="28"/>
+          <w:lang w:eastAsia="zh-CN"/>
+        </w:rPr>
         <w:t>[</w:t>
       </w:r>
-      <w:hyperlink r:id="rId16" w:history="1">
+      <w:hyperlink r:id="rId24" w:history="1">
         <w:r>
           <w:rPr>
             <w:rStyle w:val="Hyperlink"/>
@@ -1308,6 +1766,154 @@
             <w:szCs w:val="28"/>
             <w:lang w:eastAsia="zh-CN"/>
           </w:rPr>
+          <w:t>Recording</w:t>
+        </w:r>
+      </w:hyperlink>
+      <w:r>
+        <w:rPr>
+          <w:rFonts w:ascii="Times New Roman" w:hAnsi="Times New Roman" w:cs="Times New Roman"/>
+          <w:color w:val="000000"/>
+          <w:sz w:val="28"/>
+          <w:szCs w:val="28"/>
+          <w:lang w:eastAsia="zh-CN"/>
+        </w:rPr>
+        <w:t>]</w:t>
+      </w:r>
+    </w:p>
+    <w:p>
+      <w:pPr>
+        <w:ind w:left="720"/>
+        <w:jc w:val="both"/>
+        <w:rPr>
+          <w:rFonts w:ascii="Times New Roman" w:hAnsi="Times New Roman" w:cs="Times New Roman"/>
+          <w:color w:val="000000"/>
+          <w:sz w:val="28"/>
+          <w:szCs w:val="28"/>
+        </w:rPr>
+      </w:pPr>
+    </w:p>
+    <w:p>
+      <w:pPr>
+        <w:ind w:left="720"/>
+        <w:jc w:val="both"/>
+        <w:rPr>
+          <w:rFonts w:ascii="Times New Roman" w:hAnsi="Times New Roman" w:cs="Times New Roman"/>
+          <w:color w:val="000000"/>
+          <w:sz w:val="28"/>
+          <w:szCs w:val="28"/>
+        </w:rPr>
+      </w:pPr>
+      <w:proofErr w:type="spellStart"/>
+      <w:r>
+        <w:rPr>
+          <w:rFonts w:ascii="Times New Roman" w:hAnsi="Times New Roman" w:cs="Times New Roman"/>
+          <w:color w:val="000000"/>
+          <w:sz w:val="28"/>
+          <w:szCs w:val="28"/>
+        </w:rPr>
+        <w:t>Jingliang</w:t>
+      </w:r>
+      <w:proofErr w:type="spellEnd"/>
+      <w:r>
+        <w:rPr>
+          <w:rFonts w:ascii="Times New Roman" w:hAnsi="Times New Roman" w:cs="Times New Roman"/>
+          <w:color w:val="000000"/>
+          <w:sz w:val="28"/>
+          <w:szCs w:val="28"/>
+        </w:rPr>
+        <w:t xml:space="preserve"> Duan, </w:t>
+      </w:r>
+      <w:proofErr w:type="spellStart"/>
+      <w:r>
+        <w:rPr>
+          <w:rFonts w:ascii="Times New Roman" w:hAnsi="Times New Roman" w:cs="Times New Roman"/>
+          <w:b/>
+          <w:bCs/>
+          <w:color w:val="000000"/>
+          <w:sz w:val="28"/>
+          <w:szCs w:val="28"/>
+        </w:rPr>
+        <w:t>Wenhan</w:t>
+      </w:r>
+      <w:proofErr w:type="spellEnd"/>
+      <w:r>
+        <w:rPr>
+          <w:rFonts w:ascii="Times New Roman" w:hAnsi="Times New Roman" w:cs="Times New Roman"/>
+          <w:b/>
+          <w:bCs/>
+          <w:color w:val="000000"/>
+          <w:sz w:val="28"/>
+          <w:szCs w:val="28"/>
+        </w:rPr>
+        <w:t xml:space="preserve"> Cao</w:t>
+      </w:r>
+      <w:r>
+        <w:rPr>
+          <w:rFonts w:ascii="Times New Roman" w:hAnsi="Times New Roman" w:cs="Times New Roman"/>
+          <w:color w:val="000000"/>
+          <w:sz w:val="28"/>
+          <w:szCs w:val="28"/>
+        </w:rPr>
+        <w:t xml:space="preserve">, Yang Zheng &amp; Lin Zhao. </w:t>
+      </w:r>
+      <w:r>
+        <w:rPr>
+          <w:rFonts w:ascii="Times New Roman" w:hAnsi="Times New Roman" w:cs="Times New Roman"/>
+          <w:i/>
+          <w:iCs/>
+          <w:color w:val="000000"/>
+          <w:sz w:val="28"/>
+          <w:szCs w:val="28"/>
+        </w:rPr>
+        <w:t>On the Optimization Landscape of Dynamic Output Feedback Linear Quadratic Control.</w:t>
+      </w:r>
+      <w:r>
+        <w:rPr>
+          <w:rFonts w:ascii="Times New Roman" w:hAnsi="Times New Roman" w:cs="Times New Roman"/>
+          <w:color w:val="000000"/>
+          <w:sz w:val="28"/>
+          <w:szCs w:val="28"/>
+        </w:rPr>
+        <w:t> IEEE Transactions on Automatic Control (TAC), 69(2):920–935, 2024</w:t>
+      </w:r>
+      <w:r>
+        <w:rPr>
+          <w:rFonts w:ascii="Times New Roman" w:hAnsi="Times New Roman" w:cs="Times New Roman" w:hint="eastAsia"/>
+          <w:color w:val="000000"/>
+          <w:sz w:val="28"/>
+          <w:szCs w:val="28"/>
+          <w:lang w:eastAsia="zh-CN"/>
+        </w:rPr>
+        <w:t>.</w:t>
+      </w:r>
+      <w:r>
+        <w:rPr>
+          <w:rFonts w:ascii="Times New Roman" w:hAnsi="Times New Roman" w:cs="Times New Roman"/>
+          <w:b/>
+          <w:bCs/>
+          <w:color w:val="000000"/>
+          <w:sz w:val="28"/>
+          <w:szCs w:val="28"/>
+        </w:rPr>
+        <w:t xml:space="preserve"> (Regular Paper) </w:t>
+      </w:r>
+      <w:r>
+        <w:rPr>
+          <w:rFonts w:ascii="Times New Roman" w:hAnsi="Times New Roman" w:cs="Times New Roman"/>
+          <w:color w:val="000000"/>
+          <w:sz w:val="28"/>
+          <w:szCs w:val="28"/>
+        </w:rPr>
+        <w:t>[</w:t>
+      </w:r>
+      <w:hyperlink r:id="rId25" w:history="1">
+        <w:r>
+          <w:rPr>
+            <w:rStyle w:val="Hyperlink"/>
+            <w:rFonts w:ascii="Times New Roman" w:hAnsi="Times New Roman" w:cs="Times New Roman"/>
+            <w:sz w:val="28"/>
+            <w:szCs w:val="28"/>
+          </w:rPr>
           <w:t>Paper</w:t>
         </w:r>
       </w:hyperlink>
@@ -1317,9 +1923,752 @@
           <w:color w:val="000000"/>
           <w:sz w:val="28"/>
           <w:szCs w:val="28"/>
+        </w:rPr>
+        <w:t>] [</w:t>
+      </w:r>
+      <w:hyperlink r:id="rId26" w:history="1">
+        <w:r>
+          <w:rPr>
+            <w:rStyle w:val="Hyperlink"/>
+            <w:rFonts w:ascii="Times New Roman" w:hAnsi="Times New Roman" w:cs="Times New Roman"/>
+            <w:sz w:val="28"/>
+            <w:szCs w:val="28"/>
+          </w:rPr>
+          <w:t>Code</w:t>
+        </w:r>
+      </w:hyperlink>
+      <w:r>
+        <w:rPr>
+          <w:rFonts w:ascii="Times New Roman" w:hAnsi="Times New Roman" w:cs="Times New Roman"/>
+          <w:color w:val="000000"/>
+          <w:sz w:val="28"/>
+          <w:szCs w:val="28"/>
+        </w:rPr>
+        <w:t>]</w:t>
+      </w:r>
+    </w:p>
+    <w:p>
+      <w:pPr>
+        <w:ind w:left="720"/>
+        <w:jc w:val="both"/>
+        <w:rPr>
+          <w:rFonts w:ascii="Times New Roman" w:hAnsi="Times New Roman" w:cs="Times New Roman"/>
+          <w:color w:val="000000"/>
+          <w:sz w:val="28"/>
+          <w:szCs w:val="28"/>
+        </w:rPr>
+      </w:pPr>
+    </w:p>
+    <w:p>
+      <w:pPr>
+        <w:ind w:left="720"/>
+        <w:jc w:val="both"/>
+        <w:rPr>
+          <w:rFonts w:ascii="Times New Roman" w:hAnsi="Times New Roman" w:cs="Times New Roman"/>
+          <w:color w:val="000000"/>
+          <w:sz w:val="28"/>
+          <w:szCs w:val="28"/>
+        </w:rPr>
+      </w:pPr>
+      <w:proofErr w:type="spellStart"/>
+      <w:r>
+        <w:rPr>
+          <w:rFonts w:ascii="Times New Roman" w:hAnsi="Times New Roman" w:cs="Times New Roman"/>
+          <w:color w:val="000000"/>
+          <w:sz w:val="28"/>
+          <w:szCs w:val="28"/>
+        </w:rPr>
+        <w:lastRenderedPageBreak/>
+        <w:t>Shiqi</w:t>
+      </w:r>
+      <w:proofErr w:type="spellEnd"/>
+      <w:r>
+        <w:rPr>
+          <w:rFonts w:ascii="Times New Roman" w:hAnsi="Times New Roman" w:cs="Times New Roman"/>
+          <w:color w:val="000000"/>
+          <w:sz w:val="28"/>
+          <w:szCs w:val="28"/>
+        </w:rPr>
+        <w:t xml:space="preserve"> Liu, </w:t>
+      </w:r>
+      <w:proofErr w:type="spellStart"/>
+      <w:r>
+        <w:rPr>
+          <w:rFonts w:ascii="Times New Roman" w:hAnsi="Times New Roman" w:cs="Times New Roman"/>
+          <w:b/>
+          <w:bCs/>
+          <w:color w:val="000000"/>
+          <w:sz w:val="28"/>
+          <w:szCs w:val="28"/>
+        </w:rPr>
+        <w:t>Wenhan</w:t>
+      </w:r>
+      <w:proofErr w:type="spellEnd"/>
+      <w:r>
+        <w:rPr>
+          <w:rFonts w:ascii="Times New Roman" w:hAnsi="Times New Roman" w:cs="Times New Roman"/>
+          <w:b/>
+          <w:bCs/>
+          <w:color w:val="000000"/>
+          <w:sz w:val="28"/>
+          <w:szCs w:val="28"/>
+        </w:rPr>
+        <w:t xml:space="preserve"> Cao</w:t>
+      </w:r>
+      <w:r>
+        <w:rPr>
+          <w:rFonts w:ascii="Times New Roman" w:hAnsi="Times New Roman" w:cs="Times New Roman"/>
+          <w:color w:val="000000"/>
+          <w:sz w:val="28"/>
+          <w:szCs w:val="28"/>
+        </w:rPr>
+        <w:t xml:space="preserve">, Chang Liu, </w:t>
+      </w:r>
+      <w:proofErr w:type="spellStart"/>
+      <w:r>
+        <w:rPr>
+          <w:rFonts w:ascii="Times New Roman" w:hAnsi="Times New Roman" w:cs="Times New Roman"/>
+          <w:color w:val="000000"/>
+          <w:sz w:val="28"/>
+          <w:szCs w:val="28"/>
+        </w:rPr>
+        <w:t>Tianyi</w:t>
+      </w:r>
+      <w:proofErr w:type="spellEnd"/>
+      <w:r>
+        <w:rPr>
+          <w:rFonts w:ascii="Times New Roman" w:hAnsi="Times New Roman" w:cs="Times New Roman"/>
+          <w:color w:val="000000"/>
+          <w:sz w:val="28"/>
+          <w:szCs w:val="28"/>
+        </w:rPr>
+        <w:t xml:space="preserve"> Zhang &amp; </w:t>
+      </w:r>
+      <w:proofErr w:type="spellStart"/>
+      <w:r>
+        <w:rPr>
+          <w:rFonts w:ascii="Times New Roman" w:hAnsi="Times New Roman" w:cs="Times New Roman"/>
+          <w:color w:val="000000"/>
+          <w:sz w:val="28"/>
+          <w:szCs w:val="28"/>
+        </w:rPr>
+        <w:t>Shengbo</w:t>
+      </w:r>
+      <w:proofErr w:type="spellEnd"/>
+      <w:r>
+        <w:rPr>
+          <w:rFonts w:ascii="Times New Roman" w:hAnsi="Times New Roman" w:cs="Times New Roman"/>
+          <w:color w:val="000000"/>
+          <w:sz w:val="28"/>
+          <w:szCs w:val="28"/>
+        </w:rPr>
+        <w:t xml:space="preserve"> Eben Li. </w:t>
+      </w:r>
+      <w:r>
+        <w:rPr>
+          <w:rFonts w:ascii="Times New Roman" w:hAnsi="Times New Roman" w:cs="Times New Roman"/>
+          <w:i/>
+          <w:iCs/>
+          <w:color w:val="000000"/>
+          <w:sz w:val="28"/>
+          <w:szCs w:val="28"/>
+        </w:rPr>
+        <w:t xml:space="preserve">Convolutional Unscented Kalman Filter for Multi-Object Tracking with Outliers. </w:t>
+      </w:r>
+      <w:r>
+        <w:rPr>
+          <w:rFonts w:ascii="Times New Roman" w:hAnsi="Times New Roman" w:cs="Times New Roman"/>
+          <w:color w:val="000000"/>
+          <w:sz w:val="28"/>
+          <w:szCs w:val="28"/>
+        </w:rPr>
+        <w:t>IEEE Transactions on Intelligent Vehicles (TIV), pp. 1–12, 2024. [</w:t>
+      </w:r>
+      <w:hyperlink r:id="rId27" w:history="1">
+        <w:r>
+          <w:rPr>
+            <w:rStyle w:val="Hyperlink"/>
+            <w:rFonts w:ascii="Times New Roman" w:hAnsi="Times New Roman" w:cs="Times New Roman"/>
+            <w:sz w:val="28"/>
+            <w:szCs w:val="28"/>
+          </w:rPr>
+          <w:t>Paper</w:t>
+        </w:r>
+      </w:hyperlink>
+      <w:r>
+        <w:rPr>
+          <w:rFonts w:ascii="Times New Roman" w:hAnsi="Times New Roman" w:cs="Times New Roman"/>
+          <w:color w:val="000000"/>
+          <w:sz w:val="28"/>
+          <w:szCs w:val="28"/>
+        </w:rPr>
+        <w:t>]</w:t>
+      </w:r>
+    </w:p>
+    <w:p>
+      <w:pPr>
+        <w:ind w:left="720"/>
+        <w:jc w:val="both"/>
+        <w:rPr>
+          <w:rFonts w:ascii="Times New Roman" w:hAnsi="Times New Roman" w:cs="Times New Roman"/>
+          <w:b/>
+          <w:bCs/>
+          <w:color w:val="000000"/>
+          <w:sz w:val="28"/>
+          <w:szCs w:val="28"/>
+        </w:rPr>
+      </w:pPr>
+    </w:p>
+    <w:p>
+      <w:pPr>
+        <w:ind w:left="720"/>
+        <w:jc w:val="both"/>
+        <w:rPr>
+          <w:rFonts w:ascii="Times New Roman" w:hAnsi="Times New Roman" w:cs="Times New Roman"/>
+          <w:color w:val="000000"/>
+          <w:sz w:val="28"/>
+          <w:szCs w:val="28"/>
+        </w:rPr>
+      </w:pPr>
+      <w:proofErr w:type="spellStart"/>
+      <w:r>
+        <w:rPr>
+          <w:rFonts w:ascii="Times New Roman" w:hAnsi="Times New Roman" w:cs="Times New Roman"/>
+          <w:b/>
+          <w:bCs/>
+          <w:color w:val="000000"/>
+          <w:sz w:val="28"/>
+          <w:szCs w:val="28"/>
+        </w:rPr>
+        <w:t>Wenhan</w:t>
+      </w:r>
+      <w:proofErr w:type="spellEnd"/>
+      <w:r>
+        <w:rPr>
+          <w:rFonts w:ascii="Times New Roman" w:hAnsi="Times New Roman" w:cs="Times New Roman"/>
+          <w:b/>
+          <w:bCs/>
+          <w:color w:val="000000"/>
+          <w:sz w:val="28"/>
+          <w:szCs w:val="28"/>
+        </w:rPr>
+        <w:t xml:space="preserve"> Cao</w:t>
+      </w:r>
+      <w:r>
+        <w:rPr>
+          <w:rFonts w:ascii="Times New Roman" w:hAnsi="Times New Roman" w:cs="Times New Roman"/>
+          <w:color w:val="000000"/>
+          <w:sz w:val="28"/>
+          <w:szCs w:val="28"/>
+        </w:rPr>
+        <w:t xml:space="preserve">, Chang Liu, </w:t>
+      </w:r>
+      <w:proofErr w:type="spellStart"/>
+      <w:r>
+        <w:rPr>
+          <w:rFonts w:ascii="Times New Roman" w:hAnsi="Times New Roman" w:cs="Times New Roman"/>
+          <w:color w:val="000000"/>
+          <w:sz w:val="28"/>
+          <w:szCs w:val="28"/>
+        </w:rPr>
+        <w:t>Zhiqian</w:t>
+      </w:r>
+      <w:proofErr w:type="spellEnd"/>
+      <w:r>
+        <w:rPr>
+          <w:rFonts w:ascii="Times New Roman" w:hAnsi="Times New Roman" w:cs="Times New Roman"/>
+          <w:color w:val="000000"/>
+          <w:sz w:val="28"/>
+          <w:szCs w:val="28"/>
+        </w:rPr>
+        <w:t xml:space="preserve"> Lan, </w:t>
+      </w:r>
+      <w:proofErr w:type="spellStart"/>
+      <w:r>
+        <w:rPr>
+          <w:rFonts w:ascii="Times New Roman" w:hAnsi="Times New Roman" w:cs="Times New Roman"/>
+          <w:color w:val="000000"/>
+          <w:sz w:val="28"/>
+          <w:szCs w:val="28"/>
+        </w:rPr>
+        <w:t>Yingxi</w:t>
+      </w:r>
+      <w:proofErr w:type="spellEnd"/>
+      <w:r>
+        <w:rPr>
+          <w:rFonts w:ascii="Times New Roman" w:hAnsi="Times New Roman" w:cs="Times New Roman"/>
+          <w:color w:val="000000"/>
+          <w:sz w:val="28"/>
+          <w:szCs w:val="28"/>
+        </w:rPr>
+        <w:t xml:space="preserve"> Piao &amp; </w:t>
+      </w:r>
+      <w:proofErr w:type="spellStart"/>
+      <w:r>
+        <w:rPr>
+          <w:rFonts w:ascii="Times New Roman" w:hAnsi="Times New Roman" w:cs="Times New Roman"/>
+          <w:color w:val="000000"/>
+          <w:sz w:val="28"/>
+          <w:szCs w:val="28"/>
+        </w:rPr>
+        <w:t>Shengbo</w:t>
+      </w:r>
+      <w:proofErr w:type="spellEnd"/>
+      <w:r>
+        <w:rPr>
+          <w:rFonts w:ascii="Times New Roman" w:hAnsi="Times New Roman" w:cs="Times New Roman"/>
+          <w:color w:val="000000"/>
+          <w:sz w:val="28"/>
+          <w:szCs w:val="28"/>
+        </w:rPr>
+        <w:t xml:space="preserve"> Eben Li. </w:t>
+      </w:r>
+      <w:r>
+        <w:rPr>
+          <w:rFonts w:ascii="Times New Roman" w:hAnsi="Times New Roman" w:cs="Times New Roman"/>
+          <w:i/>
+          <w:iCs/>
+          <w:color w:val="000000"/>
+          <w:sz w:val="28"/>
+          <w:szCs w:val="28"/>
+        </w:rPr>
+        <w:t>Generalized Moving Horizon Estimation for Nonlinear Systems with Robustness to Measurement Outliers.</w:t>
+      </w:r>
+      <w:r>
+        <w:rPr>
+          <w:rFonts w:ascii="Times New Roman" w:hAnsi="Times New Roman" w:cs="Times New Roman"/>
+          <w:color w:val="000000"/>
+          <w:sz w:val="28"/>
+          <w:szCs w:val="28"/>
+        </w:rPr>
+        <w:t xml:space="preserve"> In 2023 American Control Conference (ACC). [</w:t>
+      </w:r>
+      <w:hyperlink r:id="rId28" w:history="1">
+        <w:r>
+          <w:rPr>
+            <w:rStyle w:val="Hyperlink"/>
+            <w:rFonts w:ascii="Times New Roman" w:hAnsi="Times New Roman" w:cs="Times New Roman"/>
+            <w:sz w:val="28"/>
+            <w:szCs w:val="28"/>
+          </w:rPr>
+          <w:t>Paper</w:t>
+        </w:r>
+      </w:hyperlink>
+      <w:r>
+        <w:rPr>
+          <w:rFonts w:ascii="Times New Roman" w:hAnsi="Times New Roman" w:cs="Times New Roman"/>
+          <w:color w:val="000000"/>
+          <w:sz w:val="28"/>
+          <w:szCs w:val="28"/>
+        </w:rPr>
+        <w:t>] [</w:t>
+      </w:r>
+      <w:hyperlink r:id="rId29" w:history="1">
+        <w:r>
+          <w:rPr>
+            <w:rStyle w:val="Hyperlink"/>
+            <w:rFonts w:ascii="Times New Roman" w:hAnsi="Times New Roman" w:cs="Times New Roman"/>
+            <w:sz w:val="28"/>
+            <w:szCs w:val="28"/>
+          </w:rPr>
+          <w:t>Code</w:t>
+        </w:r>
+      </w:hyperlink>
+      <w:r>
+        <w:rPr>
+          <w:rFonts w:ascii="Times New Roman" w:hAnsi="Times New Roman" w:cs="Times New Roman"/>
+          <w:color w:val="000000"/>
+          <w:sz w:val="28"/>
+          <w:szCs w:val="28"/>
+        </w:rPr>
+        <w:t>] [</w:t>
+      </w:r>
+      <w:hyperlink r:id="rId30" w:history="1">
+        <w:r>
+          <w:rPr>
+            <w:rStyle w:val="Hyperlink"/>
+            <w:rFonts w:ascii="Times New Roman" w:hAnsi="Times New Roman" w:cs="Times New Roman"/>
+            <w:sz w:val="28"/>
+            <w:szCs w:val="28"/>
+          </w:rPr>
+          <w:t>Slides</w:t>
+        </w:r>
+      </w:hyperlink>
+      <w:r>
+        <w:rPr>
+          <w:rFonts w:ascii="Times New Roman" w:hAnsi="Times New Roman" w:cs="Times New Roman"/>
+          <w:color w:val="000000"/>
+          <w:sz w:val="28"/>
+          <w:szCs w:val="28"/>
+        </w:rPr>
+        <w:t>]</w:t>
+      </w:r>
+    </w:p>
+    <w:p>
+      <w:pPr>
+        <w:jc w:val="both"/>
+        <w:rPr>
+          <w:rFonts w:ascii="Times New Roman" w:hAnsi="Times New Roman" w:cs="Times New Roman"/>
+          <w:b/>
+          <w:bCs/>
+          <w:color w:val="000000"/>
+          <w:sz w:val="28"/>
+          <w:szCs w:val="28"/>
+        </w:rPr>
+      </w:pPr>
+      <w:bookmarkStart w:id="2" w:name="_Hlk130121000"/>
+      <w:bookmarkEnd w:id="2"/>
+    </w:p>
+    <w:p>
+      <w:pPr>
+        <w:ind w:left="720"/>
+        <w:jc w:val="both"/>
+        <w:rPr>
+          <w:rFonts w:ascii="Times New Roman" w:hAnsi="Times New Roman" w:cs="Times New Roman"/>
+          <w:color w:val="000000"/>
+          <w:sz w:val="28"/>
+          <w:szCs w:val="28"/>
+        </w:rPr>
+      </w:pPr>
+      <w:proofErr w:type="spellStart"/>
+      <w:r>
+        <w:rPr>
+          <w:rFonts w:ascii="Times New Roman" w:hAnsi="Times New Roman" w:cs="Times New Roman"/>
+          <w:b/>
+          <w:bCs/>
+          <w:color w:val="000000"/>
+          <w:sz w:val="28"/>
+          <w:szCs w:val="28"/>
+          <w:lang w:val="en-GB"/>
+        </w:rPr>
+        <w:t>Wenhan</w:t>
+      </w:r>
+      <w:proofErr w:type="spellEnd"/>
+      <w:r>
+        <w:rPr>
+          <w:rFonts w:ascii="Times New Roman" w:hAnsi="Times New Roman" w:cs="Times New Roman"/>
+          <w:b/>
+          <w:bCs/>
+          <w:color w:val="000000"/>
+          <w:sz w:val="28"/>
+          <w:szCs w:val="28"/>
+          <w:lang w:val="en-GB"/>
+        </w:rPr>
+        <w:t xml:space="preserve"> Cao,</w:t>
+      </w:r>
+      <w:r>
+        <w:rPr>
+          <w:rFonts w:ascii="Times New Roman" w:hAnsi="Times New Roman" w:cs="Times New Roman"/>
+          <w:color w:val="000000"/>
+          <w:sz w:val="28"/>
+          <w:szCs w:val="28"/>
+          <w:lang w:val="en-GB"/>
+        </w:rPr>
+        <w:t xml:space="preserve"> </w:t>
+      </w:r>
+      <w:proofErr w:type="spellStart"/>
+      <w:r>
+        <w:rPr>
+          <w:rFonts w:ascii="Times New Roman" w:hAnsi="Times New Roman" w:cs="Times New Roman"/>
+          <w:color w:val="000000"/>
+          <w:sz w:val="28"/>
+          <w:szCs w:val="28"/>
+          <w:lang w:val="en-GB"/>
+        </w:rPr>
+        <w:t>Jingliang</w:t>
+      </w:r>
+      <w:proofErr w:type="spellEnd"/>
+      <w:r>
+        <w:rPr>
+          <w:rFonts w:ascii="Times New Roman" w:hAnsi="Times New Roman" w:cs="Times New Roman"/>
+          <w:color w:val="000000"/>
+          <w:sz w:val="28"/>
+          <w:szCs w:val="28"/>
+          <w:lang w:val="en-GB"/>
+        </w:rPr>
+        <w:t xml:space="preserve"> Duan, </w:t>
+      </w:r>
+      <w:proofErr w:type="spellStart"/>
+      <w:r>
+        <w:rPr>
+          <w:rFonts w:ascii="Times New Roman" w:hAnsi="Times New Roman" w:cs="Times New Roman"/>
+          <w:color w:val="000000"/>
+          <w:sz w:val="28"/>
+          <w:szCs w:val="28"/>
+          <w:lang w:val="en-GB"/>
+        </w:rPr>
+        <w:t>Shengbo</w:t>
+      </w:r>
+      <w:proofErr w:type="spellEnd"/>
+      <w:r>
+        <w:rPr>
+          <w:rFonts w:ascii="Times New Roman" w:hAnsi="Times New Roman" w:cs="Times New Roman"/>
+          <w:color w:val="000000"/>
+          <w:sz w:val="28"/>
+          <w:szCs w:val="28"/>
+          <w:lang w:val="en-GB"/>
+        </w:rPr>
+        <w:t xml:space="preserve"> Eben Li, Chen </w:t>
+      </w:r>
+      <w:proofErr w:type="spellStart"/>
+      <w:r>
+        <w:rPr>
+          <w:rFonts w:ascii="Times New Roman" w:hAnsi="Times New Roman" w:cs="Times New Roman"/>
+          <w:color w:val="000000"/>
+          <w:sz w:val="28"/>
+          <w:szCs w:val="28"/>
+          <w:lang w:val="en-GB"/>
+        </w:rPr>
+        <w:t>Chen</w:t>
+      </w:r>
+      <w:proofErr w:type="spellEnd"/>
+      <w:r>
+        <w:rPr>
+          <w:rFonts w:ascii="Times New Roman" w:hAnsi="Times New Roman" w:cs="Times New Roman"/>
+          <w:color w:val="000000"/>
+          <w:sz w:val="28"/>
+          <w:szCs w:val="28"/>
+          <w:lang w:val="en-GB"/>
+        </w:rPr>
+        <w:t xml:space="preserve">, Chang Liu, &amp; Yu Wang. </w:t>
+      </w:r>
+      <w:r>
+        <w:rPr>
+          <w:rFonts w:ascii="Times New Roman" w:hAnsi="Times New Roman" w:cs="Times New Roman"/>
+          <w:i/>
+          <w:iCs/>
+          <w:color w:val="000000"/>
+          <w:sz w:val="28"/>
+          <w:szCs w:val="28"/>
+        </w:rPr>
+        <w:t>Primal-Dual Estimator Learning Method with Feasibility and Near-Optimality Guarantees</w:t>
+      </w:r>
+      <w:r>
+        <w:rPr>
+          <w:rFonts w:ascii="Times New Roman" w:hAnsi="Times New Roman" w:cs="Times New Roman"/>
+          <w:color w:val="000000"/>
+          <w:sz w:val="28"/>
+          <w:szCs w:val="28"/>
+        </w:rPr>
+        <w:t>. In 2022 IEEE Conference on Decision and Control (CDC). [</w:t>
+      </w:r>
+      <w:hyperlink r:id="rId31" w:history="1">
+        <w:r>
+          <w:rPr>
+            <w:rStyle w:val="Hyperlink"/>
+            <w:rFonts w:ascii="Times New Roman" w:hAnsi="Times New Roman" w:cs="Times New Roman"/>
+            <w:sz w:val="28"/>
+            <w:szCs w:val="28"/>
+          </w:rPr>
+          <w:t>Paper</w:t>
+        </w:r>
+      </w:hyperlink>
+      <w:r>
+        <w:rPr>
+          <w:rFonts w:ascii="Times New Roman" w:hAnsi="Times New Roman" w:cs="Times New Roman"/>
+          <w:color w:val="000000"/>
+          <w:sz w:val="28"/>
+          <w:szCs w:val="28"/>
+        </w:rPr>
+        <w:t>] [</w:t>
+      </w:r>
+      <w:hyperlink r:id="rId32" w:history="1">
+        <w:r>
+          <w:rPr>
+            <w:rStyle w:val="Hyperlink"/>
+            <w:rFonts w:ascii="Times New Roman" w:hAnsi="Times New Roman" w:cs="Times New Roman"/>
+            <w:sz w:val="28"/>
+            <w:szCs w:val="28"/>
+          </w:rPr>
+          <w:t>Slides</w:t>
+        </w:r>
+      </w:hyperlink>
+      <w:r>
+        <w:rPr>
+          <w:rFonts w:ascii="Times New Roman" w:hAnsi="Times New Roman" w:cs="Times New Roman"/>
+          <w:color w:val="000000"/>
+          <w:sz w:val="28"/>
+          <w:szCs w:val="28"/>
+        </w:rPr>
+        <w:t>]</w:t>
+      </w:r>
+    </w:p>
+    <w:p>
+      <w:pPr>
+        <w:ind w:left="720"/>
+        <w:jc w:val="both"/>
+        <w:rPr>
+          <w:rFonts w:ascii="Times New Roman" w:hAnsi="Times New Roman" w:cs="Times New Roman"/>
+          <w:b/>
+          <w:bCs/>
+          <w:color w:val="000000"/>
+          <w:sz w:val="28"/>
+          <w:szCs w:val="28"/>
+        </w:rPr>
+      </w:pPr>
+    </w:p>
+    <w:p>
+      <w:pPr>
+        <w:ind w:left="720"/>
+        <w:jc w:val="both"/>
+        <w:rPr>
+          <w:rFonts w:ascii="Times New Roman" w:hAnsi="Times New Roman" w:cs="Times New Roman"/>
+          <w:color w:val="000000"/>
+          <w:sz w:val="28"/>
+          <w:szCs w:val="28"/>
+        </w:rPr>
+      </w:pPr>
+      <w:proofErr w:type="spellStart"/>
+      <w:r>
+        <w:rPr>
+          <w:rFonts w:ascii="Times New Roman" w:hAnsi="Times New Roman" w:cs="Times New Roman"/>
+          <w:b/>
+          <w:bCs/>
+          <w:color w:val="000000"/>
+          <w:sz w:val="28"/>
+          <w:szCs w:val="28"/>
+        </w:rPr>
+        <w:t>Wenhan</w:t>
+      </w:r>
+      <w:proofErr w:type="spellEnd"/>
+      <w:r>
+        <w:rPr>
+          <w:rFonts w:ascii="Times New Roman" w:hAnsi="Times New Roman" w:cs="Times New Roman"/>
+          <w:b/>
+          <w:bCs/>
+          <w:color w:val="000000"/>
+          <w:sz w:val="28"/>
+          <w:szCs w:val="28"/>
+        </w:rPr>
+        <w:t xml:space="preserve"> Cao</w:t>
+      </w:r>
+      <w:r>
+        <w:rPr>
+          <w:rFonts w:ascii="Times New Roman" w:hAnsi="Times New Roman" w:cs="Times New Roman"/>
+          <w:color w:val="000000"/>
+          <w:sz w:val="28"/>
+          <w:szCs w:val="28"/>
+        </w:rPr>
+        <w:t xml:space="preserve">, Jianyu Chen, </w:t>
+      </w:r>
+      <w:proofErr w:type="spellStart"/>
+      <w:r>
+        <w:rPr>
+          <w:rFonts w:ascii="Times New Roman" w:hAnsi="Times New Roman" w:cs="Times New Roman"/>
+          <w:color w:val="000000"/>
+          <w:sz w:val="28"/>
+          <w:szCs w:val="28"/>
+        </w:rPr>
+        <w:t>Jingliang</w:t>
+      </w:r>
+      <w:proofErr w:type="spellEnd"/>
+      <w:r>
+        <w:rPr>
+          <w:rFonts w:ascii="Times New Roman" w:hAnsi="Times New Roman" w:cs="Times New Roman"/>
+          <w:color w:val="000000"/>
+          <w:sz w:val="28"/>
+          <w:szCs w:val="28"/>
+        </w:rPr>
+        <w:t xml:space="preserve"> Duan, </w:t>
+      </w:r>
+      <w:proofErr w:type="spellStart"/>
+      <w:r>
+        <w:rPr>
+          <w:rFonts w:ascii="Times New Roman" w:hAnsi="Times New Roman" w:cs="Times New Roman"/>
+          <w:color w:val="000000"/>
+          <w:sz w:val="28"/>
+          <w:szCs w:val="28"/>
+        </w:rPr>
+        <w:t>Shengbo</w:t>
+      </w:r>
+      <w:proofErr w:type="spellEnd"/>
+      <w:r>
+        <w:rPr>
+          <w:rFonts w:ascii="Times New Roman" w:hAnsi="Times New Roman" w:cs="Times New Roman"/>
+          <w:color w:val="000000"/>
+          <w:sz w:val="28"/>
+          <w:szCs w:val="28"/>
+        </w:rPr>
+        <w:t xml:space="preserve"> Eben Li &amp; Yao Lyu. </w:t>
+      </w:r>
+      <w:r>
+        <w:rPr>
+          <w:rFonts w:ascii="Times New Roman" w:hAnsi="Times New Roman" w:cs="Times New Roman"/>
+          <w:i/>
+          <w:iCs/>
+          <w:color w:val="000000"/>
+          <w:sz w:val="28"/>
+          <w:szCs w:val="28"/>
+        </w:rPr>
+        <w:t>Reinforced Optimal Estimator</w:t>
+      </w:r>
+      <w:r>
+        <w:rPr>
+          <w:rFonts w:ascii="Times New Roman" w:hAnsi="Times New Roman" w:cs="Times New Roman"/>
+          <w:color w:val="000000"/>
+          <w:sz w:val="28"/>
+          <w:szCs w:val="28"/>
+        </w:rPr>
+        <w:t xml:space="preserve">. </w:t>
+      </w:r>
+      <w:r>
+        <w:rPr>
+          <w:rFonts w:ascii="Times New Roman" w:hAnsi="Times New Roman" w:cs="Times New Roman" w:hint="eastAsia"/>
+          <w:color w:val="000000"/>
+          <w:sz w:val="28"/>
+          <w:szCs w:val="28"/>
           <w:lang w:eastAsia="zh-CN"/>
         </w:rPr>
-        <w:t>]</w:t>
+        <w:t>I</w:t>
+      </w:r>
+      <w:r>
+        <w:rPr>
+          <w:rFonts w:ascii="Times New Roman" w:hAnsi="Times New Roman" w:cs="Times New Roman"/>
+          <w:color w:val="000000"/>
+          <w:sz w:val="28"/>
+          <w:szCs w:val="28"/>
+        </w:rPr>
+        <w:t xml:space="preserve">n 2021 Modeling, Estimation and Control Conference (MECC). </w:t>
+      </w:r>
+      <w:r>
+        <w:rPr>
+          <w:rFonts w:ascii="Times New Roman" w:hAnsi="Times New Roman" w:cs="Times New Roman"/>
+          <w:b/>
+          <w:bCs/>
+          <w:color w:val="000000"/>
+          <w:sz w:val="28"/>
+          <w:szCs w:val="28"/>
+        </w:rPr>
+        <w:t xml:space="preserve">(Student Best Paper Finalist) </w:t>
+      </w:r>
+      <w:r>
+        <w:rPr>
+          <w:rFonts w:ascii="Times New Roman" w:hAnsi="Times New Roman" w:cs="Times New Roman"/>
+          <w:color w:val="000000"/>
+          <w:sz w:val="28"/>
+          <w:szCs w:val="28"/>
+        </w:rPr>
+        <w:t>[</w:t>
+      </w:r>
+      <w:hyperlink r:id="rId33" w:history="1">
+        <w:r>
+          <w:rPr>
+            <w:rStyle w:val="Hyperlink"/>
+            <w:rFonts w:ascii="Times New Roman" w:hAnsi="Times New Roman" w:cs="Times New Roman"/>
+            <w:sz w:val="28"/>
+            <w:szCs w:val="28"/>
+          </w:rPr>
+          <w:t>Paper</w:t>
+        </w:r>
+      </w:hyperlink>
+      <w:r>
+        <w:rPr>
+          <w:rFonts w:ascii="Times New Roman" w:hAnsi="Times New Roman" w:cs="Times New Roman"/>
+          <w:color w:val="000000"/>
+          <w:sz w:val="28"/>
+          <w:szCs w:val="28"/>
+        </w:rPr>
+        <w:t xml:space="preserve">] </w:t>
       </w:r>
       <w:r>
         <w:rPr>
@@ -1329,9 +2678,9 @@
           <w:szCs w:val="28"/>
           <w:lang w:eastAsia="zh-CN"/>
         </w:rPr>
-        <w:t xml:space="preserve"> [</w:t>
-      </w:r>
-      <w:hyperlink r:id="rId17" w:history="1">
+        <w:t>[</w:t>
+      </w:r>
+      <w:hyperlink r:id="rId34" w:history="1">
         <w:r>
           <w:rPr>
             <w:rStyle w:val="Hyperlink"/>
@@ -1357,14 +2706,39 @@
     <w:p>
       <w:pPr>
         <w:ind w:left="720"/>
-        <w:jc w:val="both"/>
-        <w:rPr>
-          <w:rFonts w:ascii="Times New Roman" w:hAnsi="Times New Roman" w:cs="Times New Roman"/>
-          <w:color w:val="000000"/>
-          <w:sz w:val="28"/>
-          <w:szCs w:val="28"/>
-        </w:rPr>
-      </w:pPr>
+        <w:rPr>
+          <w:rFonts w:ascii="Times New Roman" w:hAnsi="Times New Roman" w:cs="Times New Roman"/>
+          <w:color w:val="000000"/>
+          <w:sz w:val="28"/>
+          <w:szCs w:val="28"/>
+        </w:rPr>
+      </w:pPr>
+    </w:p>
+    <w:p>
+      <w:pPr>
+        <w:pBdr>
+          <w:bottom w:val="single" w:sz="4" w:space="1" w:color="000000"/>
+        </w:pBdr>
+        <w:rPr>
+          <w:rFonts w:ascii="Times New Roman" w:hAnsi="Times New Roman" w:cs="Times New Roman"/>
+          <w:b/>
+          <w:bCs/>
+          <w:color w:val="000000"/>
+          <w:sz w:val="36"/>
+          <w:szCs w:val="36"/>
+        </w:rPr>
+      </w:pPr>
+      <w:r>
+        <w:rPr>
+          <w:rFonts w:ascii="Times New Roman" w:hAnsi="Times New Roman" w:cs="Times New Roman"/>
+          <w:b/>
+          <w:bCs/>
+          <w:color w:val="000000"/>
+          <w:sz w:val="36"/>
+          <w:szCs w:val="36"/>
+        </w:rPr>
+        <w:t>SELECTED PREPRINTS</w:t>
+      </w:r>
     </w:p>
     <w:p>
       <w:pPr>
@@ -1375,6 +2749,7 @@
           <w:color w:val="000000"/>
           <w:sz w:val="28"/>
           <w:szCs w:val="28"/>
+          <w:lang w:eastAsia="zh-CN"/>
         </w:rPr>
       </w:pPr>
       <w:r>
@@ -1395,7 +2770,7 @@
           <w:sz w:val="28"/>
           <w:szCs w:val="28"/>
         </w:rPr>
-        <w:t xml:space="preserve">, Tianyi Zhang, </w:t>
+        <w:t xml:space="preserve">, Shiqi Liu, Chang Liu, </w:t>
       </w:r>
       <w:proofErr w:type="spellStart"/>
       <w:r>
@@ -1405,7 +2780,7 @@
           <w:sz w:val="28"/>
           <w:szCs w:val="28"/>
         </w:rPr>
-        <w:t>Zeju</w:t>
+        <w:t>Zeyu</w:t>
       </w:r>
       <w:proofErr w:type="spellEnd"/>
       <w:r>
@@ -1415,43 +2790,7 @@
           <w:sz w:val="28"/>
           <w:szCs w:val="28"/>
         </w:rPr>
-        <w:t xml:space="preserve"> Sun, </w:t>
-      </w:r>
-      <w:r>
-        <w:rPr>
-          <w:rFonts w:ascii="Times New Roman" w:hAnsi="Times New Roman" w:cs="Times New Roman"/>
-          <w:color w:val="000000"/>
-          <w:sz w:val="28"/>
-          <w:szCs w:val="28"/>
-        </w:rPr>
-        <w:t>Chang Liu</w:t>
-      </w:r>
-      <w:r>
-        <w:rPr>
-          <w:rFonts w:ascii="Times New Roman" w:hAnsi="Times New Roman" w:cs="Times New Roman"/>
-          <w:color w:val="000000"/>
-          <w:sz w:val="28"/>
-          <w:szCs w:val="28"/>
-        </w:rPr>
-        <w:t xml:space="preserve">, </w:t>
-      </w:r>
-      <w:r>
-        <w:rPr>
-          <w:rFonts w:ascii="Times New Roman" w:hAnsi="Times New Roman" w:cs="Times New Roman"/>
-          <w:color w:val="000000"/>
-          <w:sz w:val="28"/>
-          <w:szCs w:val="28"/>
-        </w:rPr>
-        <w:t xml:space="preserve">Stephen S.-T. Yau </w:t>
-      </w:r>
-      <w:r>
-        <w:rPr>
-          <w:rFonts w:ascii="Times New Roman" w:hAnsi="Times New Roman" w:cs="Times New Roman"/>
-          <w:color w:val="000000"/>
-          <w:sz w:val="28"/>
-          <w:szCs w:val="28"/>
-        </w:rPr>
-        <w:t xml:space="preserve">&amp; </w:t>
+        <w:t xml:space="preserve"> He, Stephen S.-T. Yau &amp; </w:t>
       </w:r>
       <w:proofErr w:type="spellStart"/>
       <w:r>
@@ -1482,44 +2821,281 @@
           <w:sz w:val="28"/>
           <w:szCs w:val="28"/>
         </w:rPr>
-        <w:t>Nonlinear Bayesian Filtering with Natural Gradient Gaussian Approximation</w:t>
-      </w:r>
-      <w:r>
-        <w:rPr>
-          <w:rFonts w:ascii="Times New Roman" w:hAnsi="Times New Roman" w:cs="Times New Roman"/>
-          <w:i/>
-          <w:iCs/>
-          <w:color w:val="000000"/>
-          <w:sz w:val="28"/>
-          <w:szCs w:val="28"/>
-        </w:rPr>
-        <w:t xml:space="preserve">. </w:t>
-      </w:r>
-      <w:r>
-        <w:rPr>
-          <w:rFonts w:ascii="Times New Roman" w:hAnsi="Times New Roman" w:cs="Times New Roman"/>
-          <w:color w:val="000000"/>
-          <w:sz w:val="28"/>
-          <w:szCs w:val="28"/>
-        </w:rPr>
-        <w:t xml:space="preserve">Submitted to </w:t>
-      </w:r>
-      <w:r>
-        <w:rPr>
-          <w:rFonts w:ascii="Times New Roman" w:hAnsi="Times New Roman" w:cs="Times New Roman"/>
-          <w:color w:val="000000"/>
-          <w:sz w:val="28"/>
-          <w:szCs w:val="28"/>
-        </w:rPr>
-        <w:t xml:space="preserve">IEEE Transactions on Pattern Analysis and Machine Intelligence. </w:t>
-      </w:r>
-      <w:hyperlink r:id="rId18" w:history="1">
+        <w:t xml:space="preserve">Convolutional Bayesian Filtering. </w:t>
+      </w:r>
+      <w:r>
+        <w:rPr>
+          <w:rFonts w:ascii="Times New Roman" w:hAnsi="Times New Roman" w:cs="Times New Roman"/>
+          <w:color w:val="000000"/>
+          <w:sz w:val="28"/>
+          <w:szCs w:val="28"/>
+        </w:rPr>
+        <w:t xml:space="preserve">Submitted to IEEE Transactions on Automatic Control. </w:t>
+      </w:r>
+      <w:r>
+        <w:rPr>
+          <w:rFonts w:ascii="Times New Roman" w:hAnsi="Times New Roman" w:cs="Times New Roman"/>
+          <w:color w:val="000000"/>
+          <w:sz w:val="28"/>
+          <w:szCs w:val="28"/>
+          <w:lang w:eastAsia="zh-CN"/>
+        </w:rPr>
+        <w:t>[</w:t>
+      </w:r>
+      <w:hyperlink r:id="rId35" w:history="1">
         <w:r>
           <w:rPr>
             <w:rStyle w:val="Hyperlink"/>
             <w:rFonts w:ascii="Times New Roman" w:hAnsi="Times New Roman" w:cs="Times New Roman"/>
             <w:sz w:val="28"/>
             <w:szCs w:val="28"/>
+            <w:lang w:eastAsia="zh-CN"/>
+          </w:rPr>
+          <w:t>Paper</w:t>
+        </w:r>
+      </w:hyperlink>
+      <w:r>
+        <w:rPr>
+          <w:rFonts w:ascii="Times New Roman" w:hAnsi="Times New Roman" w:cs="Times New Roman"/>
+          <w:color w:val="000000"/>
+          <w:sz w:val="28"/>
+          <w:szCs w:val="28"/>
+          <w:lang w:eastAsia="zh-CN"/>
+        </w:rPr>
+        <w:t>]</w:t>
+      </w:r>
+      <w:r>
+        <w:rPr>
+          <w:rFonts w:ascii="Times New Roman" w:hAnsi="Times New Roman" w:cs="Times New Roman"/>
+          <w:color w:val="000000"/>
+          <w:sz w:val="28"/>
+          <w:szCs w:val="28"/>
+          <w:lang w:eastAsia="zh-CN"/>
+        </w:rPr>
+        <w:t xml:space="preserve"> [</w:t>
+      </w:r>
+      <w:hyperlink r:id="rId36" w:history="1">
+        <w:r>
+          <w:rPr>
+            <w:rStyle w:val="Hyperlink"/>
+            <w:rFonts w:ascii="Times New Roman" w:hAnsi="Times New Roman" w:cs="Times New Roman"/>
+            <w:sz w:val="28"/>
+            <w:szCs w:val="28"/>
+            <w:lang w:eastAsia="zh-CN"/>
+          </w:rPr>
+          <w:t>Slides</w:t>
+        </w:r>
+      </w:hyperlink>
+      <w:r>
+        <w:rPr>
+          <w:rFonts w:ascii="Times New Roman" w:hAnsi="Times New Roman" w:cs="Times New Roman"/>
+          <w:color w:val="000000"/>
+          <w:sz w:val="28"/>
+          <w:szCs w:val="28"/>
+          <w:lang w:eastAsia="zh-CN"/>
+        </w:rPr>
+        <w:t>]</w:t>
+      </w:r>
+    </w:p>
+    <w:p>
+      <w:pPr>
+        <w:ind w:left="720"/>
+        <w:jc w:val="both"/>
+        <w:rPr>
+          <w:rFonts w:ascii="Times New Roman" w:hAnsi="Times New Roman" w:cs="Times New Roman"/>
+          <w:color w:val="000000"/>
+          <w:sz w:val="28"/>
+          <w:szCs w:val="28"/>
+        </w:rPr>
+      </w:pPr>
+    </w:p>
+    <w:p>
+      <w:pPr>
+        <w:ind w:left="720"/>
+        <w:jc w:val="both"/>
+        <w:rPr>
+          <w:rFonts w:ascii="Times New Roman" w:hAnsi="Times New Roman" w:cs="Times New Roman"/>
+          <w:color w:val="000000"/>
+          <w:sz w:val="28"/>
+          <w:szCs w:val="28"/>
+        </w:rPr>
+      </w:pPr>
+      <w:proofErr w:type="spellStart"/>
+      <w:r>
+        <w:rPr>
+          <w:rFonts w:ascii="Times New Roman" w:hAnsi="Times New Roman" w:cs="Times New Roman"/>
+          <w:b/>
+          <w:bCs/>
+          <w:color w:val="000000"/>
+          <w:sz w:val="28"/>
+          <w:szCs w:val="28"/>
+        </w:rPr>
+        <w:t>Wenhan</w:t>
+      </w:r>
+      <w:proofErr w:type="spellEnd"/>
+      <w:r>
+        <w:rPr>
+          <w:rFonts w:ascii="Times New Roman" w:hAnsi="Times New Roman" w:cs="Times New Roman"/>
+          <w:b/>
+          <w:bCs/>
+          <w:color w:val="000000"/>
+          <w:sz w:val="28"/>
+          <w:szCs w:val="28"/>
+        </w:rPr>
+        <w:t xml:space="preserve"> Cao</w:t>
+      </w:r>
+      <w:r>
+        <w:rPr>
+          <w:rFonts w:ascii="Times New Roman" w:hAnsi="Times New Roman" w:cs="Times New Roman"/>
+          <w:color w:val="000000"/>
+          <w:sz w:val="28"/>
+          <w:szCs w:val="28"/>
+        </w:rPr>
+        <w:t xml:space="preserve">, </w:t>
+      </w:r>
+      <w:proofErr w:type="spellStart"/>
+      <w:r>
+        <w:rPr>
+          <w:rFonts w:ascii="Times New Roman" w:hAnsi="Times New Roman" w:cs="Times New Roman"/>
+          <w:color w:val="000000"/>
+          <w:sz w:val="28"/>
+          <w:szCs w:val="28"/>
+        </w:rPr>
+        <w:t>Tianyi</w:t>
+      </w:r>
+      <w:proofErr w:type="spellEnd"/>
+      <w:r>
+        <w:rPr>
+          <w:rFonts w:ascii="Times New Roman" w:hAnsi="Times New Roman" w:cs="Times New Roman"/>
+          <w:color w:val="000000"/>
+          <w:sz w:val="28"/>
+          <w:szCs w:val="28"/>
+        </w:rPr>
+        <w:t xml:space="preserve"> Zhang, </w:t>
+      </w:r>
+      <w:proofErr w:type="spellStart"/>
+      <w:r>
+        <w:rPr>
+          <w:rFonts w:ascii="Times New Roman" w:hAnsi="Times New Roman" w:cs="Times New Roman"/>
+          <w:color w:val="000000"/>
+          <w:sz w:val="28"/>
+          <w:szCs w:val="28"/>
+        </w:rPr>
+        <w:t>Zeju</w:t>
+      </w:r>
+      <w:proofErr w:type="spellEnd"/>
+      <w:r>
+        <w:rPr>
+          <w:rFonts w:ascii="Times New Roman" w:hAnsi="Times New Roman" w:cs="Times New Roman"/>
+          <w:color w:val="000000"/>
+          <w:sz w:val="28"/>
+          <w:szCs w:val="28"/>
+        </w:rPr>
+        <w:t xml:space="preserve"> Sun, </w:t>
+      </w:r>
+      <w:r>
+        <w:rPr>
+          <w:rFonts w:ascii="Times New Roman" w:hAnsi="Times New Roman" w:cs="Times New Roman"/>
+          <w:color w:val="000000"/>
+          <w:sz w:val="28"/>
+          <w:szCs w:val="28"/>
+        </w:rPr>
+        <w:t>Chang Liu</w:t>
+      </w:r>
+      <w:r>
+        <w:rPr>
+          <w:rFonts w:ascii="Times New Roman" w:hAnsi="Times New Roman" w:cs="Times New Roman"/>
+          <w:color w:val="000000"/>
+          <w:sz w:val="28"/>
+          <w:szCs w:val="28"/>
+        </w:rPr>
+        <w:t xml:space="preserve">, </w:t>
+      </w:r>
+      <w:r>
+        <w:rPr>
+          <w:rFonts w:ascii="Times New Roman" w:hAnsi="Times New Roman" w:cs="Times New Roman"/>
+          <w:color w:val="000000"/>
+          <w:sz w:val="28"/>
+          <w:szCs w:val="28"/>
+        </w:rPr>
+        <w:t xml:space="preserve">Stephen S.-T. Yau </w:t>
+      </w:r>
+      <w:r>
+        <w:rPr>
+          <w:rFonts w:ascii="Times New Roman" w:hAnsi="Times New Roman" w:cs="Times New Roman"/>
+          <w:color w:val="000000"/>
+          <w:sz w:val="28"/>
+          <w:szCs w:val="28"/>
+        </w:rPr>
+        <w:t xml:space="preserve">&amp; </w:t>
+      </w:r>
+      <w:proofErr w:type="spellStart"/>
+      <w:r>
+        <w:rPr>
+          <w:rFonts w:ascii="Times New Roman" w:hAnsi="Times New Roman" w:cs="Times New Roman"/>
+          <w:color w:val="000000"/>
+          <w:sz w:val="28"/>
+          <w:szCs w:val="28"/>
+        </w:rPr>
+        <w:t>Shengbo</w:t>
+      </w:r>
+      <w:proofErr w:type="spellEnd"/>
+      <w:r>
+        <w:rPr>
+          <w:rFonts w:ascii="Times New Roman" w:hAnsi="Times New Roman" w:cs="Times New Roman"/>
+          <w:color w:val="000000"/>
+          <w:sz w:val="28"/>
+          <w:szCs w:val="28"/>
+        </w:rPr>
+        <w:t xml:space="preserve"> Eben Li. </w:t>
+      </w:r>
+      <w:r>
+        <w:rPr>
+          <w:rFonts w:ascii="Times New Roman" w:hAnsi="Times New Roman" w:cs="Times New Roman"/>
+          <w:i/>
+          <w:iCs/>
+          <w:color w:val="000000"/>
+          <w:sz w:val="28"/>
+          <w:szCs w:val="28"/>
+        </w:rPr>
+        <w:t>Nonlinear Bayesian Filtering with Natural Gradient Gaussian Approximation</w:t>
+      </w:r>
+      <w:r>
+        <w:rPr>
+          <w:rFonts w:ascii="Times New Roman" w:hAnsi="Times New Roman" w:cs="Times New Roman"/>
+          <w:i/>
+          <w:iCs/>
+          <w:color w:val="000000"/>
+          <w:sz w:val="28"/>
+          <w:szCs w:val="28"/>
+        </w:rPr>
+        <w:t xml:space="preserve">. </w:t>
+      </w:r>
+      <w:r>
+        <w:rPr>
+          <w:rFonts w:ascii="Times New Roman" w:hAnsi="Times New Roman" w:cs="Times New Roman"/>
+          <w:color w:val="000000"/>
+          <w:sz w:val="28"/>
+          <w:szCs w:val="28"/>
+        </w:rPr>
+        <w:t xml:space="preserve">Submitted to </w:t>
+      </w:r>
+      <w:r>
+        <w:rPr>
+          <w:rFonts w:ascii="Times New Roman" w:hAnsi="Times New Roman" w:cs="Times New Roman"/>
+          <w:color w:val="000000"/>
+          <w:sz w:val="28"/>
+          <w:szCs w:val="28"/>
+        </w:rPr>
+        <w:t xml:space="preserve">IEEE Transactions on Pattern Analysis and Machine Intelligence. </w:t>
+      </w:r>
+      <w:hyperlink r:id="rId37" w:history="1">
+        <w:r>
+          <w:rPr>
+            <w:rStyle w:val="Hyperlink"/>
+            <w:rFonts w:ascii="Times New Roman" w:hAnsi="Times New Roman" w:cs="Times New Roman"/>
+            <w:sz w:val="28"/>
+            <w:szCs w:val="28"/>
           </w:rPr>
           <w:t>[Paper]</w:t>
         </w:r>
@@ -1534,7 +3110,7 @@
         </w:rPr>
         <w:t xml:space="preserve"> </w:t>
       </w:r>
-      <w:hyperlink r:id="rId19" w:history="1">
+      <w:hyperlink r:id="rId38" w:history="1">
         <w:r>
           <w:rPr>
             <w:rStyle w:val="Hyperlink"/>
@@ -1575,7 +3151,7 @@
         </w:rPr>
         <w:t xml:space="preserve"> </w:t>
       </w:r>
-      <w:hyperlink r:id="rId20" w:history="1">
+      <w:hyperlink r:id="rId39" w:history="1">
         <w:r>
           <w:rPr>
             <w:rStyle w:val="Hyperlink"/>
@@ -1609,56 +3185,79 @@
     </w:p>
     <w:p>
       <w:pPr>
-        <w:rPr>
-          <w:rFonts w:ascii="Times New Roman" w:hAnsi="Times New Roman" w:cs="Times New Roman"/>
-          <w:color w:val="000000"/>
-          <w:sz w:val="28"/>
-          <w:szCs w:val="28"/>
-          <w:lang w:eastAsia="zh-CN"/>
-        </w:rPr>
-      </w:pPr>
-    </w:p>
-    <w:p>
-      <w:pPr>
-        <w:pBdr>
-          <w:bottom w:val="single" w:sz="4" w:space="1" w:color="000000"/>
-        </w:pBdr>
+        <w:ind w:left="720"/>
+        <w:rPr>
+          <w:rFonts w:ascii="Times New Roman" w:hAnsi="Times New Roman" w:cs="Times New Roman"/>
+          <w:color w:val="000000"/>
+          <w:sz w:val="28"/>
+          <w:szCs w:val="28"/>
+        </w:rPr>
+      </w:pPr>
+    </w:p>
+    <w:p>
+      <w:pPr>
+        <w:ind w:left="720"/>
+        <w:jc w:val="both"/>
+        <w:rPr>
+          <w:rFonts w:ascii="Times New Roman" w:hAnsi="Times New Roman" w:cs="Times New Roman"/>
+          <w:color w:val="000000"/>
+          <w:sz w:val="28"/>
+          <w:szCs w:val="28"/>
+        </w:rPr>
+      </w:pPr>
+      <w:proofErr w:type="spellStart"/>
+      <w:r>
+        <w:rPr>
+          <w:rFonts w:ascii="Times New Roman" w:hAnsi="Times New Roman" w:cs="Times New Roman"/>
+          <w:color w:val="000000"/>
+          <w:sz w:val="28"/>
+          <w:szCs w:val="28"/>
+        </w:rPr>
+        <w:t>Tianyi</w:t>
+      </w:r>
+      <w:proofErr w:type="spellEnd"/>
+      <w:r>
+        <w:rPr>
+          <w:rFonts w:ascii="Times New Roman" w:hAnsi="Times New Roman" w:cs="Times New Roman"/>
+          <w:color w:val="000000"/>
+          <w:sz w:val="28"/>
+          <w:szCs w:val="28"/>
+        </w:rPr>
+        <w:t xml:space="preserve"> Zhang</w:t>
+      </w:r>
+      <w:r>
+        <w:rPr>
+          <w:rFonts w:ascii="Times New Roman" w:hAnsi="Times New Roman" w:cs="Times New Roman"/>
+          <w:color w:val="000000"/>
+          <w:sz w:val="28"/>
+          <w:szCs w:val="28"/>
+        </w:rPr>
+        <w:t>,</w:t>
+      </w:r>
+      <w:r>
         <w:rPr>
           <w:rFonts w:ascii="Times New Roman" w:hAnsi="Times New Roman" w:cs="Times New Roman"/>
           <w:b/>
           <w:bCs/>
           <w:color w:val="000000"/>
-          <w:sz w:val="36"/>
-          <w:szCs w:val="36"/>
-        </w:rPr>
-      </w:pPr>
-      <w:bookmarkStart w:id="0" w:name="_Hlk176511770"/>
-      <w:bookmarkStart w:id="1" w:name="_Hlk176511784"/>
+          <w:sz w:val="28"/>
+          <w:szCs w:val="28"/>
+        </w:rPr>
+        <w:t xml:space="preserve"> </w:t>
+      </w:r>
+      <w:proofErr w:type="spellStart"/>
       <w:r>
         <w:rPr>
           <w:rFonts w:ascii="Times New Roman" w:hAnsi="Times New Roman" w:cs="Times New Roman"/>
           <w:b/>
           <w:bCs/>
           <w:color w:val="000000"/>
-          <w:sz w:val="36"/>
-          <w:szCs w:val="36"/>
-        </w:rPr>
-        <w:t>SELECTED PUBLISHED PAPERS</w:t>
-      </w:r>
-    </w:p>
-    <w:bookmarkEnd w:id="0"/>
-    <w:bookmarkEnd w:id="1"/>
-    <w:p>
-      <w:pPr>
-        <w:ind w:left="720"/>
-        <w:jc w:val="both"/>
-        <w:rPr>
-          <w:rFonts w:ascii="Times New Roman" w:hAnsi="Times New Roman" w:cs="Times New Roman"/>
-          <w:color w:val="000000"/>
-          <w:sz w:val="28"/>
-          <w:szCs w:val="28"/>
-        </w:rPr>
-      </w:pPr>
+          <w:sz w:val="28"/>
+          <w:szCs w:val="28"/>
+        </w:rPr>
+        <w:t>Wenhan</w:t>
+      </w:r>
+      <w:proofErr w:type="spellEnd"/>
       <w:r>
         <w:rPr>
           <w:rFonts w:ascii="Times New Roman" w:hAnsi="Times New Roman" w:cs="Times New Roman"/>
@@ -1667,19 +3266,35 @@
           <w:color w:val="000000"/>
           <w:sz w:val="28"/>
           <w:szCs w:val="28"/>
-          <w:lang w:val="en-GB"/>
-        </w:rPr>
-        <w:t>Wenhan Cao</w:t>
-      </w:r>
-      <w:r>
-        <w:rPr>
-          <w:rFonts w:ascii="Times New Roman" w:hAnsi="Times New Roman" w:cs="Times New Roman"/>
-          <w:color w:val="000000"/>
-          <w:sz w:val="28"/>
-          <w:szCs w:val="28"/>
-          <w:lang w:val="en-GB"/>
-        </w:rPr>
-        <w:t xml:space="preserve">, Chang Liu, </w:t>
+        </w:rPr>
+        <w:t xml:space="preserve"> Cao</w:t>
+      </w:r>
+      <w:r>
+        <w:rPr>
+          <w:rFonts w:ascii="Times New Roman" w:hAnsi="Times New Roman" w:cs="Times New Roman"/>
+          <w:color w:val="000000"/>
+          <w:sz w:val="28"/>
+          <w:szCs w:val="28"/>
+        </w:rPr>
+        <w:t xml:space="preserve">, </w:t>
+      </w:r>
+      <w:r>
+        <w:rPr>
+          <w:rFonts w:ascii="Times New Roman" w:hAnsi="Times New Roman" w:cs="Times New Roman"/>
+          <w:color w:val="000000"/>
+          <w:sz w:val="28"/>
+          <w:szCs w:val="28"/>
+        </w:rPr>
+        <w:t xml:space="preserve">Chang Liu, </w:t>
+      </w:r>
+      <w:r>
+        <w:rPr>
+          <w:rFonts w:ascii="Times New Roman" w:hAnsi="Times New Roman" w:cs="Times New Roman"/>
+          <w:color w:val="000000"/>
+          <w:sz w:val="28"/>
+          <w:szCs w:val="28"/>
+        </w:rPr>
+        <w:t xml:space="preserve">Tao Zhang, </w:t>
       </w:r>
       <w:proofErr w:type="spellStart"/>
       <w:r>
@@ -1688,9 +3303,8 @@
           <w:color w:val="000000"/>
           <w:sz w:val="28"/>
           <w:szCs w:val="28"/>
-          <w:lang w:val="en-GB"/>
-        </w:rPr>
-        <w:t>Zhiqian</w:t>
+        </w:rPr>
+        <w:t>Jiangtao</w:t>
       </w:r>
       <w:proofErr w:type="spellEnd"/>
       <w:r>
@@ -1699,9 +3313,17 @@
           <w:color w:val="000000"/>
           <w:sz w:val="28"/>
           <w:szCs w:val="28"/>
-          <w:lang w:val="en-GB"/>
-        </w:rPr>
-        <w:t xml:space="preserve"> Lan, </w:t>
+        </w:rPr>
+        <w:t xml:space="preserve"> Li </w:t>
+      </w:r>
+      <w:r>
+        <w:rPr>
+          <w:rFonts w:ascii="Times New Roman" w:hAnsi="Times New Roman" w:cs="Times New Roman"/>
+          <w:color w:val="000000"/>
+          <w:sz w:val="28"/>
+          <w:szCs w:val="28"/>
+        </w:rPr>
+        <w:t xml:space="preserve">&amp; </w:t>
       </w:r>
       <w:proofErr w:type="spellStart"/>
       <w:r>
@@ -1710,7 +3332,6 @@
           <w:color w:val="000000"/>
           <w:sz w:val="28"/>
           <w:szCs w:val="28"/>
-          <w:lang w:val="en-GB"/>
         </w:rPr>
         <w:t>Shengbo</w:t>
       </w:r>
@@ -1721,9 +3342,8 @@
           <w:color w:val="000000"/>
           <w:sz w:val="28"/>
           <w:szCs w:val="28"/>
-          <w:lang w:val="en-GB"/>
-        </w:rPr>
-        <w:t xml:space="preserve"> Eben Li, Wei Pan &amp; Angelo Alessandri. </w:t>
+        </w:rPr>
+        <w:t xml:space="preserve"> Eben Li. </w:t>
       </w:r>
       <w:r>
         <w:rPr>
@@ -1734,7 +3354,7 @@
           <w:sz w:val="28"/>
           <w:szCs w:val="28"/>
         </w:rPr>
-        <w:t>Robust</w:t>
+        <w:t>Robust State Estimation for Legged Robots</w:t>
       </w:r>
       <w:r>
         <w:rPr>
@@ -1745,58 +3365,58 @@
           <w:sz w:val="28"/>
           <w:szCs w:val="28"/>
         </w:rPr>
-        <w:t xml:space="preserve"> Bayesian Inference for Moving Horizon Estimation. </w:t>
-      </w:r>
-      <w:r>
-        <w:rPr>
-          <w:rFonts w:ascii="Times New Roman" w:hAnsi="Times New Roman" w:cs="Times New Roman" w:hint="eastAsia"/>
-          <w:color w:val="000000"/>
-          <w:sz w:val="28"/>
-          <w:szCs w:val="28"/>
-          <w:lang w:eastAsia="zh-CN"/>
-        </w:rPr>
-        <w:t>To Appear in</w:t>
-      </w:r>
-      <w:r>
-        <w:rPr>
-          <w:rFonts w:ascii="Times New Roman" w:hAnsi="Times New Roman" w:cs="Times New Roman"/>
-          <w:color w:val="000000"/>
-          <w:sz w:val="28"/>
-          <w:szCs w:val="28"/>
-        </w:rPr>
         <w:t xml:space="preserve"> </w:t>
       </w:r>
-      <w:proofErr w:type="spellStart"/>
-      <w:r>
-        <w:rPr>
-          <w:rFonts w:ascii="Times New Roman" w:hAnsi="Times New Roman" w:cs="Times New Roman"/>
-          <w:color w:val="000000"/>
-          <w:sz w:val="28"/>
-          <w:szCs w:val="28"/>
-        </w:rPr>
-        <w:t>Automatic</w:t>
-      </w:r>
-      <w:r>
-        <w:rPr>
-          <w:rFonts w:ascii="Times New Roman" w:hAnsi="Times New Roman" w:cs="Times New Roman" w:hint="eastAsia"/>
-          <w:color w:val="000000"/>
-          <w:sz w:val="28"/>
-          <w:szCs w:val="28"/>
-          <w:lang w:eastAsia="zh-CN"/>
-        </w:rPr>
-        <w:t>a</w:t>
-      </w:r>
-      <w:proofErr w:type="spellEnd"/>
-      <w:r>
-        <w:rPr>
-          <w:rFonts w:ascii="Times New Roman" w:hAnsi="Times New Roman" w:cs="Times New Roman"/>
-          <w:color w:val="000000"/>
-          <w:sz w:val="28"/>
-          <w:szCs w:val="28"/>
-        </w:rPr>
-        <w:t>. [</w:t>
-      </w:r>
-      <w:hyperlink r:id="rId21" w:history="1">
+      <w:r>
+        <w:rPr>
+          <w:rFonts w:ascii="Times New Roman" w:hAnsi="Times New Roman" w:cs="Times New Roman"/>
+          <w:i/>
+          <w:iCs/>
+          <w:color w:val="000000"/>
+          <w:sz w:val="28"/>
+          <w:szCs w:val="28"/>
+        </w:rPr>
+        <w:t>with Dual Beta Kalman Filter</w:t>
+      </w:r>
+      <w:r>
+        <w:rPr>
+          <w:rFonts w:ascii="Times New Roman" w:hAnsi="Times New Roman" w:cs="Times New Roman"/>
+          <w:i/>
+          <w:iCs/>
+          <w:color w:val="000000"/>
+          <w:sz w:val="28"/>
+          <w:szCs w:val="28"/>
+        </w:rPr>
+        <w:t xml:space="preserve">. </w:t>
+      </w:r>
+      <w:r>
+        <w:rPr>
+          <w:rFonts w:ascii="Times New Roman" w:hAnsi="Times New Roman" w:cs="Times New Roman"/>
+          <w:color w:val="000000"/>
+          <w:sz w:val="28"/>
+          <w:szCs w:val="28"/>
+        </w:rPr>
+        <w:t xml:space="preserve">Submitted to </w:t>
+      </w:r>
+      <w:r>
+        <w:rPr>
+          <w:rFonts w:ascii="Times New Roman" w:hAnsi="Times New Roman" w:cs="Times New Roman"/>
+          <w:color w:val="000000"/>
+          <w:sz w:val="28"/>
+          <w:szCs w:val="28"/>
+        </w:rPr>
+        <w:t>IEEE Robotics and Automation Letters</w:t>
+      </w:r>
+      <w:r>
+        <w:rPr>
+          <w:rFonts w:ascii="Times New Roman" w:hAnsi="Times New Roman" w:cs="Times New Roman"/>
+          <w:color w:val="000000"/>
+          <w:sz w:val="28"/>
+          <w:szCs w:val="28"/>
+        </w:rPr>
+        <w:t xml:space="preserve">. </w:t>
+      </w:r>
+      <w:hyperlink r:id="rId40" w:history="1">
         <w:r>
           <w:rPr>
             <w:rStyle w:val="Hyperlink"/>
@@ -1804,37 +3424,358 @@
             <w:sz w:val="28"/>
             <w:szCs w:val="28"/>
           </w:rPr>
-          <w:t>Paper</w:t>
+          <w:t>[Paper]</w:t>
         </w:r>
       </w:hyperlink>
-      <w:r>
-        <w:rPr>
-          <w:rFonts w:ascii="Times New Roman" w:hAnsi="Times New Roman" w:cs="Times New Roman"/>
-          <w:color w:val="000000"/>
-          <w:sz w:val="28"/>
-          <w:szCs w:val="28"/>
-        </w:rPr>
-        <w:t>] [</w:t>
-      </w:r>
-      <w:hyperlink r:id="rId22" w:history="1">
+    </w:p>
+    <w:p>
+      <w:pPr>
+        <w:ind w:left="720"/>
+        <w:rPr>
+          <w:rFonts w:ascii="Times New Roman" w:hAnsi="Times New Roman" w:cs="Times New Roman"/>
+          <w:color w:val="000000"/>
+          <w:sz w:val="28"/>
+          <w:szCs w:val="28"/>
+        </w:rPr>
+      </w:pPr>
+    </w:p>
+    <w:p>
+      <w:pPr>
+        <w:pBdr>
+          <w:bottom w:val="single" w:sz="4" w:space="1" w:color="000000"/>
+        </w:pBdr>
+        <w:rPr>
+          <w:rFonts w:ascii="Times New Roman" w:hAnsi="Times New Roman" w:cs="Times New Roman"/>
+          <w:b/>
+          <w:bCs/>
+          <w:color w:val="000000"/>
+          <w:sz w:val="36"/>
+          <w:szCs w:val="36"/>
+        </w:rPr>
+      </w:pPr>
+      <w:r>
+        <w:rPr>
+          <w:rFonts w:ascii="Times New Roman" w:hAnsi="Times New Roman" w:cs="Times New Roman"/>
+          <w:b/>
+          <w:bCs/>
+          <w:color w:val="000000"/>
+          <w:sz w:val="36"/>
+          <w:szCs w:val="36"/>
+        </w:rPr>
+        <w:t>HONORS &amp; AWARDS</w:t>
+      </w:r>
+    </w:p>
+    <w:p>
+      <w:pPr>
+        <w:ind w:left="720"/>
+        <w:rPr>
+          <w:rFonts w:ascii="Times New Roman" w:hAnsi="Times New Roman" w:cs="Times New Roman"/>
+          <w:i/>
+          <w:iCs/>
+          <w:color w:val="000000"/>
+          <w:sz w:val="28"/>
+          <w:szCs w:val="28"/>
+        </w:rPr>
+      </w:pPr>
+      <w:r>
+        <w:rPr>
+          <w:rFonts w:ascii="Times New Roman" w:hAnsi="Times New Roman" w:cs="Times New Roman"/>
+          <w:i/>
+          <w:iCs/>
+          <w:color w:val="000000"/>
+          <w:sz w:val="28"/>
+          <w:szCs w:val="28"/>
+        </w:rPr>
+        <w:t>Student Best Paper Finalist of 2021 Modeling, Estimation and Control Conference</w:t>
+      </w:r>
+      <w:r>
+        <w:rPr>
+          <w:rFonts w:ascii="Times New Roman" w:hAnsi="Times New Roman" w:cs="Times New Roman"/>
+          <w:i/>
+          <w:iCs/>
+          <w:color w:val="000000"/>
+          <w:sz w:val="28"/>
+          <w:szCs w:val="28"/>
+          <w:lang w:eastAsia="zh-CN"/>
+        </w:rPr>
+        <w:t xml:space="preserve">, </w:t>
+      </w:r>
+      <w:r>
+        <w:rPr>
+          <w:rFonts w:ascii="Times New Roman" w:hAnsi="Times New Roman" w:cs="Times New Roman"/>
+          <w:color w:val="000000"/>
+          <w:sz w:val="28"/>
+          <w:szCs w:val="28"/>
+        </w:rPr>
+        <w:t>Texas, USA, 2021</w:t>
+      </w:r>
+    </w:p>
+    <w:p>
+      <w:pPr>
+        <w:ind w:left="720"/>
+        <w:rPr>
+          <w:rFonts w:ascii="Times New Roman" w:hAnsi="Times New Roman" w:cs="Times New Roman"/>
+          <w:color w:val="000000"/>
+          <w:sz w:val="28"/>
+          <w:szCs w:val="28"/>
+        </w:rPr>
+      </w:pPr>
+      <w:r>
+        <w:rPr>
+          <w:rFonts w:ascii="Times New Roman" w:hAnsi="Times New Roman" w:cs="Times New Roman"/>
+          <w:i/>
+          <w:iCs/>
+          <w:color w:val="000000"/>
+          <w:sz w:val="28"/>
+          <w:szCs w:val="28"/>
+        </w:rPr>
+        <w:t>National Scholarship</w:t>
+      </w:r>
+      <w:r>
+        <w:rPr>
+          <w:rFonts w:ascii="Times New Roman" w:hAnsi="Times New Roman" w:cs="Times New Roman"/>
+          <w:color w:val="000000"/>
+          <w:sz w:val="28"/>
+          <w:szCs w:val="28"/>
+        </w:rPr>
+        <w:t>, Beijing, China, 2016</w:t>
+      </w:r>
+    </w:p>
+    <w:p>
+      <w:pPr>
+        <w:ind w:left="720"/>
+        <w:rPr>
+          <w:rFonts w:ascii="Times New Roman" w:hAnsi="Times New Roman" w:cs="Times New Roman"/>
+          <w:color w:val="000000"/>
+          <w:sz w:val="28"/>
+          <w:szCs w:val="28"/>
+        </w:rPr>
+      </w:pPr>
+      <w:r>
+        <w:rPr>
+          <w:rFonts w:ascii="Times New Roman" w:hAnsi="Times New Roman" w:cs="Times New Roman"/>
+          <w:i/>
+          <w:iCs/>
+          <w:color w:val="000000"/>
+          <w:sz w:val="28"/>
+          <w:szCs w:val="28"/>
+        </w:rPr>
+        <w:t>The First Prize Scholarship</w:t>
+      </w:r>
+      <w:r>
+        <w:rPr>
+          <w:rFonts w:ascii="Times New Roman" w:hAnsi="Times New Roman" w:cs="Times New Roman"/>
+          <w:color w:val="000000"/>
+          <w:sz w:val="28"/>
+          <w:szCs w:val="28"/>
+        </w:rPr>
+        <w:t>, Beijing, China, 2016 – 2018</w:t>
+      </w:r>
+    </w:p>
+    <w:p>
+      <w:pPr>
+        <w:pBdr>
+          <w:bottom w:val="single" w:sz="4" w:space="1" w:color="000000"/>
+        </w:pBdr>
+        <w:rPr>
+          <w:rFonts w:ascii="Times New Roman" w:hAnsi="Times New Roman" w:cs="Times New Roman"/>
+          <w:b/>
+          <w:bCs/>
+          <w:color w:val="000000"/>
+          <w:sz w:val="36"/>
+          <w:szCs w:val="36"/>
+          <w:lang w:eastAsia="zh-CN"/>
+        </w:rPr>
+      </w:pPr>
+    </w:p>
+    <w:p>
+      <w:pPr>
+        <w:pBdr>
+          <w:bottom w:val="single" w:sz="4" w:space="1" w:color="000000"/>
+        </w:pBdr>
+        <w:rPr>
+          <w:rFonts w:ascii="Times New Roman" w:hAnsi="Times New Roman" w:cs="Times New Roman"/>
+          <w:b/>
+          <w:bCs/>
+          <w:color w:val="000000"/>
+          <w:sz w:val="36"/>
+          <w:szCs w:val="36"/>
+          <w:lang w:eastAsia="zh-CN"/>
+        </w:rPr>
+      </w:pPr>
+      <w:r>
+        <w:rPr>
+          <w:rFonts w:ascii="Times New Roman" w:hAnsi="Times New Roman" w:cs="Times New Roman" w:hint="eastAsia"/>
+          <w:b/>
+          <w:bCs/>
+          <w:color w:val="000000"/>
+          <w:sz w:val="36"/>
+          <w:szCs w:val="36"/>
+          <w:lang w:eastAsia="zh-CN"/>
+        </w:rPr>
+        <w:t>SOFTWARE</w:t>
+      </w:r>
+    </w:p>
+    <w:p>
+      <w:pPr>
+        <w:ind w:left="720"/>
+        <w:jc w:val="both"/>
+        <w:rPr>
+          <w:rFonts w:ascii="Times New Roman" w:hAnsi="Times New Roman" w:cs="Times New Roman"/>
+          <w:color w:val="000000"/>
+          <w:sz w:val="28"/>
+          <w:szCs w:val="28"/>
+          <w:lang w:eastAsia="zh-CN"/>
+        </w:rPr>
+      </w:pPr>
+      <w:r>
+        <w:rPr>
+          <w:rFonts w:ascii="Times New Roman" w:hAnsi="Times New Roman" w:cs="Times New Roman"/>
+          <w:color w:val="000000"/>
+          <w:sz w:val="28"/>
+          <w:szCs w:val="28"/>
+        </w:rPr>
+        <w:t xml:space="preserve">I contributed to the General Optimal Control Problem Solver (GOPS), an easy-to-use </w:t>
+      </w:r>
+      <w:r>
+        <w:rPr>
+          <w:rFonts w:ascii="Times New Roman" w:hAnsi="Times New Roman" w:cs="Times New Roman"/>
+          <w:color w:val="000000"/>
+          <w:sz w:val="28"/>
+          <w:szCs w:val="28"/>
+          <w:lang w:eastAsia="zh-CN"/>
+        </w:rPr>
+        <w:t>reinforcement</w:t>
+      </w:r>
+      <w:r>
+        <w:rPr>
+          <w:rFonts w:ascii="Times New Roman" w:hAnsi="Times New Roman" w:cs="Times New Roman" w:hint="eastAsia"/>
+          <w:color w:val="000000"/>
+          <w:sz w:val="28"/>
+          <w:szCs w:val="28"/>
+          <w:lang w:eastAsia="zh-CN"/>
+        </w:rPr>
+        <w:t xml:space="preserve"> learning (RL) </w:t>
+      </w:r>
+      <w:r>
+        <w:rPr>
+          <w:rFonts w:ascii="Times New Roman" w:hAnsi="Times New Roman" w:cs="Times New Roman"/>
+          <w:color w:val="000000"/>
+          <w:sz w:val="28"/>
+          <w:szCs w:val="28"/>
+        </w:rPr>
+        <w:t>solver package designed to build real-time, high-performance controllers for industrial applications. I was primarily responsible for the core design and implementation of the trainer, sampler, and buffer modules.</w:t>
+      </w:r>
+      <w:r>
+        <w:rPr>
+          <w:rFonts w:ascii="Times New Roman" w:hAnsi="Times New Roman" w:cs="Times New Roman" w:hint="eastAsia"/>
+          <w:color w:val="000000"/>
+          <w:sz w:val="28"/>
+          <w:szCs w:val="28"/>
+        </w:rPr>
+        <w:t xml:space="preserve"> </w:t>
+      </w:r>
+      <w:r>
+        <w:rPr>
+          <w:rFonts w:ascii="Times New Roman" w:hAnsi="Times New Roman" w:cs="Times New Roman" w:hint="eastAsia"/>
+          <w:color w:val="000000"/>
+          <w:sz w:val="28"/>
+          <w:szCs w:val="28"/>
+          <w:lang w:eastAsia="zh-CN"/>
+        </w:rPr>
+        <w:t>[</w:t>
+      </w:r>
+      <w:hyperlink r:id="rId41" w:history="1">
         <w:r>
           <w:rPr>
             <w:rStyle w:val="Hyperlink"/>
-            <w:rFonts w:ascii="Times New Roman" w:hAnsi="Times New Roman" w:cs="Times New Roman"/>
+            <w:rFonts w:ascii="Times New Roman" w:hAnsi="Times New Roman" w:cs="Times New Roman" w:hint="eastAsia"/>
             <w:sz w:val="28"/>
             <w:szCs w:val="28"/>
-          </w:rPr>
-          <w:t>Code</w:t>
+            <w:lang w:eastAsia="zh-CN"/>
+          </w:rPr>
+          <w:t>Docs</w:t>
         </w:r>
       </w:hyperlink>
       <w:r>
         <w:rPr>
-          <w:rFonts w:ascii="Times New Roman" w:hAnsi="Times New Roman" w:cs="Times New Roman"/>
-          <w:color w:val="000000"/>
-          <w:sz w:val="28"/>
-          <w:szCs w:val="28"/>
+          <w:rFonts w:ascii="Times New Roman" w:hAnsi="Times New Roman" w:cs="Times New Roman" w:hint="eastAsia"/>
+          <w:color w:val="000000"/>
+          <w:sz w:val="28"/>
+          <w:szCs w:val="28"/>
+          <w:lang w:eastAsia="zh-CN"/>
+        </w:rPr>
+        <w:t>] [</w:t>
+      </w:r>
+      <w:hyperlink r:id="rId42" w:history="1">
+        <w:r>
+          <w:rPr>
+            <w:rStyle w:val="Hyperlink"/>
+            <w:rFonts w:ascii="Times New Roman" w:hAnsi="Times New Roman" w:cs="Times New Roman" w:hint="eastAsia"/>
+            <w:sz w:val="28"/>
+            <w:szCs w:val="28"/>
+            <w:lang w:eastAsia="zh-CN"/>
+          </w:rPr>
+          <w:t>Paper</w:t>
+        </w:r>
+      </w:hyperlink>
+      <w:r>
+        <w:rPr>
+          <w:rFonts w:ascii="Times New Roman" w:hAnsi="Times New Roman" w:cs="Times New Roman" w:hint="eastAsia"/>
+          <w:color w:val="000000"/>
+          <w:sz w:val="28"/>
+          <w:szCs w:val="28"/>
+          <w:lang w:eastAsia="zh-CN"/>
         </w:rPr>
         <w:t>]</w:t>
+      </w:r>
+    </w:p>
+    <w:p>
+      <w:pPr>
+        <w:ind w:left="720"/>
+        <w:rPr>
+          <w:rFonts w:ascii="Times New Roman" w:hAnsi="Times New Roman" w:cs="Times New Roman"/>
+          <w:color w:val="000000"/>
+          <w:sz w:val="28"/>
+          <w:szCs w:val="28"/>
+        </w:rPr>
+      </w:pPr>
+    </w:p>
+    <w:p>
+      <w:pPr>
+        <w:ind w:left="720"/>
+        <w:rPr>
+          <w:rFonts w:ascii="Times New Roman" w:hAnsi="Times New Roman" w:cs="Times New Roman"/>
+          <w:color w:val="000000"/>
+          <w:sz w:val="28"/>
+          <w:szCs w:val="28"/>
+        </w:rPr>
+      </w:pPr>
+    </w:p>
+    <w:p>
+      <w:pPr>
+        <w:pBdr>
+          <w:bottom w:val="single" w:sz="4" w:space="1" w:color="000000"/>
+        </w:pBdr>
+        <w:rPr>
+          <w:rFonts w:ascii="Times New Roman" w:hAnsi="Times New Roman" w:cs="Times New Roman"/>
+          <w:b/>
+          <w:bCs/>
+          <w:color w:val="000000"/>
+          <w:sz w:val="36"/>
+          <w:szCs w:val="36"/>
+        </w:rPr>
+      </w:pPr>
+      <w:r>
+        <w:rPr>
+          <w:rFonts w:ascii="Times New Roman" w:hAnsi="Times New Roman" w:cs="Times New Roman"/>
+          <w:b/>
+          <w:bCs/>
+          <w:color w:val="000000"/>
+          <w:sz w:val="36"/>
+          <w:szCs w:val="36"/>
+        </w:rPr>
+        <w:t>INVITED TALKS &amp; CONFERENCES PRESENTATIONS</w:t>
       </w:r>
     </w:p>
     <w:p>
@@ -1843,281 +3784,59 @@
         <w:jc w:val="both"/>
         <w:rPr>
           <w:rFonts w:ascii="Times New Roman" w:hAnsi="Times New Roman" w:cs="Times New Roman"/>
-          <w:b/>
-          <w:bCs/>
-          <w:color w:val="000000"/>
-          <w:sz w:val="28"/>
-          <w:szCs w:val="28"/>
-        </w:rPr>
-      </w:pPr>
-    </w:p>
-    <w:p>
-      <w:pPr>
-        <w:ind w:left="720"/>
-        <w:jc w:val="both"/>
-        <w:rPr>
-          <w:rFonts w:ascii="Times New Roman" w:hAnsi="Times New Roman" w:cs="Times New Roman"/>
-          <w:color w:val="000000"/>
-          <w:sz w:val="28"/>
-          <w:szCs w:val="28"/>
-        </w:rPr>
-      </w:pPr>
-      <w:r>
-        <w:rPr>
-          <w:rFonts w:ascii="Times New Roman" w:hAnsi="Times New Roman" w:cs="Times New Roman"/>
-          <w:b/>
-          <w:bCs/>
-          <w:color w:val="000000"/>
-          <w:sz w:val="28"/>
-          <w:szCs w:val="28"/>
-        </w:rPr>
-        <w:lastRenderedPageBreak/>
-        <w:t>Wenhan Cao</w:t>
-      </w:r>
-      <w:r>
-        <w:rPr>
-          <w:rFonts w:ascii="Times New Roman" w:hAnsi="Times New Roman" w:cs="Times New Roman"/>
-          <w:color w:val="000000"/>
-          <w:sz w:val="28"/>
-          <w:szCs w:val="28"/>
-        </w:rPr>
-        <w:t xml:space="preserve"> &amp; Wei Pan (2024). </w:t>
-      </w:r>
-      <w:r>
-        <w:rPr>
-          <w:rFonts w:ascii="Times New Roman" w:hAnsi="Times New Roman" w:cs="Times New Roman"/>
           <w:i/>
           <w:iCs/>
           <w:color w:val="000000"/>
           <w:sz w:val="28"/>
           <w:szCs w:val="28"/>
-        </w:rPr>
-        <w:t xml:space="preserve">Impact of Computation in Integral Reinforcement Learning for Continuous-Time Control. </w:t>
-      </w:r>
-      <w:r>
-        <w:rPr>
-          <w:rFonts w:ascii="Times New Roman" w:hAnsi="Times New Roman" w:cs="Times New Roman"/>
-          <w:color w:val="000000"/>
-          <w:sz w:val="28"/>
-          <w:szCs w:val="28"/>
-        </w:rPr>
-        <w:t xml:space="preserve">In 2024 International Conference on Learning Representations (ICLR). </w:t>
-      </w:r>
-      <w:r>
-        <w:rPr>
-          <w:rFonts w:ascii="Times New Roman" w:hAnsi="Times New Roman" w:cs="Times New Roman"/>
-          <w:b/>
-          <w:bCs/>
-          <w:color w:val="000000"/>
-          <w:sz w:val="28"/>
-          <w:szCs w:val="28"/>
-        </w:rPr>
-        <w:t>(Spotlight)</w:t>
-      </w:r>
-      <w:r>
-        <w:rPr>
-          <w:rFonts w:ascii="Times New Roman" w:hAnsi="Times New Roman" w:cs="Times New Roman"/>
-          <w:color w:val="000000"/>
-          <w:sz w:val="28"/>
-          <w:szCs w:val="28"/>
-        </w:rPr>
-        <w:t xml:space="preserve"> [</w:t>
-      </w:r>
-      <w:hyperlink r:id="rId23" w:history="1">
-        <w:r>
-          <w:rPr>
-            <w:rStyle w:val="Hyperlink"/>
-            <w:rFonts w:ascii="Times New Roman" w:hAnsi="Times New Roman" w:cs="Times New Roman"/>
-            <w:sz w:val="28"/>
-            <w:szCs w:val="28"/>
-          </w:rPr>
-          <w:t>Paper</w:t>
-        </w:r>
-      </w:hyperlink>
-      <w:r>
-        <w:rPr>
-          <w:rFonts w:ascii="Times New Roman" w:hAnsi="Times New Roman" w:cs="Times New Roman"/>
-          <w:color w:val="000000"/>
-          <w:sz w:val="28"/>
-          <w:szCs w:val="28"/>
-        </w:rPr>
-        <w:t>] [</w:t>
-      </w:r>
-      <w:hyperlink r:id="rId24" w:history="1">
-        <w:r>
-          <w:rPr>
-            <w:rStyle w:val="Hyperlink"/>
-            <w:rFonts w:ascii="Times New Roman" w:hAnsi="Times New Roman" w:cs="Times New Roman"/>
-            <w:sz w:val="28"/>
-            <w:szCs w:val="28"/>
-          </w:rPr>
-          <w:t>Poster</w:t>
-        </w:r>
-      </w:hyperlink>
-      <w:r>
-        <w:rPr>
-          <w:rFonts w:ascii="Times New Roman" w:hAnsi="Times New Roman" w:cs="Times New Roman"/>
-          <w:color w:val="000000"/>
-          <w:sz w:val="28"/>
-          <w:szCs w:val="28"/>
-        </w:rPr>
-        <w:t>] [</w:t>
-      </w:r>
-      <w:hyperlink r:id="rId25" w:history="1">
-        <w:r>
-          <w:rPr>
-            <w:rStyle w:val="Hyperlink"/>
-            <w:rFonts w:ascii="Times New Roman" w:hAnsi="Times New Roman" w:cs="Times New Roman"/>
-            <w:sz w:val="28"/>
-            <w:szCs w:val="28"/>
-          </w:rPr>
-          <w:t>Code</w:t>
-        </w:r>
-      </w:hyperlink>
-      <w:r>
-        <w:rPr>
-          <w:rFonts w:ascii="Times New Roman" w:hAnsi="Times New Roman" w:cs="Times New Roman"/>
-          <w:color w:val="000000"/>
-          <w:sz w:val="28"/>
-          <w:szCs w:val="28"/>
-        </w:rPr>
-        <w:t>]</w:t>
-      </w:r>
-    </w:p>
-    <w:p>
-      <w:pPr>
-        <w:ind w:left="720"/>
-        <w:jc w:val="both"/>
-        <w:rPr>
-          <w:rFonts w:ascii="Times New Roman" w:hAnsi="Times New Roman" w:cs="Times New Roman"/>
-          <w:color w:val="000000"/>
-          <w:sz w:val="28"/>
-          <w:szCs w:val="28"/>
-        </w:rPr>
-      </w:pPr>
-    </w:p>
-    <w:p>
-      <w:pPr>
-        <w:ind w:left="720"/>
-        <w:jc w:val="both"/>
-        <w:rPr>
-          <w:rFonts w:ascii="Times New Roman" w:hAnsi="Times New Roman" w:cs="Times New Roman"/>
-          <w:color w:val="000000"/>
-          <w:sz w:val="28"/>
-          <w:szCs w:val="28"/>
-        </w:rPr>
-      </w:pPr>
-      <w:r>
-        <w:rPr>
-          <w:rFonts w:ascii="Times New Roman" w:hAnsi="Times New Roman" w:cs="Times New Roman"/>
-          <w:b/>
-          <w:bCs/>
-          <w:color w:val="000000"/>
-          <w:sz w:val="28"/>
-          <w:szCs w:val="28"/>
-        </w:rPr>
-        <w:t>Wenhan Cao</w:t>
-      </w:r>
-      <w:r>
-        <w:rPr>
-          <w:rFonts w:ascii="Times New Roman" w:hAnsi="Times New Roman" w:cs="Times New Roman"/>
-          <w:color w:val="000000"/>
-          <w:sz w:val="28"/>
-          <w:szCs w:val="28"/>
-        </w:rPr>
-        <w:t xml:space="preserve">, Alexandre Capone, Rishabh Yadav, Sandra </w:t>
-      </w:r>
-      <w:proofErr w:type="spellStart"/>
-      <w:r>
-        <w:rPr>
-          <w:rFonts w:ascii="Times New Roman" w:hAnsi="Times New Roman" w:cs="Times New Roman"/>
-          <w:color w:val="000000"/>
-          <w:sz w:val="28"/>
-          <w:szCs w:val="28"/>
-        </w:rPr>
-        <w:t>Hirche</w:t>
-      </w:r>
-      <w:proofErr w:type="spellEnd"/>
-      <w:r>
-        <w:rPr>
-          <w:rFonts w:ascii="Times New Roman" w:hAnsi="Times New Roman" w:cs="Times New Roman"/>
-          <w:color w:val="000000"/>
-          <w:sz w:val="28"/>
-          <w:szCs w:val="28"/>
-        </w:rPr>
-        <w:t xml:space="preserve"> &amp; Wei Pan. </w:t>
-      </w:r>
-      <w:r>
-        <w:rPr>
-          <w:rFonts w:ascii="Times New Roman" w:hAnsi="Times New Roman" w:cs="Times New Roman"/>
+          <w:lang w:val="en-GB" w:eastAsia="zh-CN"/>
+        </w:rPr>
+      </w:pPr>
+      <w:r>
+        <w:rPr>
+          <w:rFonts w:ascii="Times New Roman" w:hAnsi="Times New Roman" w:cs="Times New Roman" w:hint="eastAsia"/>
           <w:i/>
           <w:iCs/>
           <w:color w:val="000000"/>
           <w:sz w:val="28"/>
           <w:szCs w:val="28"/>
-        </w:rPr>
-        <w:t xml:space="preserve">Computation-Aware Learning for Stable Control with Gaussian Process. </w:t>
-      </w:r>
-      <w:r>
-        <w:rPr>
-          <w:rFonts w:ascii="Times New Roman" w:hAnsi="Times New Roman" w:cs="Times New Roman"/>
-          <w:color w:val="000000"/>
-          <w:sz w:val="28"/>
-          <w:szCs w:val="28"/>
-        </w:rPr>
-        <w:t>In 2024 Robotics: Science and Systems (RSS). [</w:t>
-      </w:r>
-      <w:hyperlink r:id="rId26" w:history="1">
-        <w:r>
-          <w:rPr>
-            <w:rStyle w:val="Hyperlink"/>
-            <w:rFonts w:ascii="Times New Roman" w:hAnsi="Times New Roman" w:cs="Times New Roman"/>
-            <w:sz w:val="28"/>
-            <w:szCs w:val="28"/>
-          </w:rPr>
-          <w:t>Paper</w:t>
-        </w:r>
-      </w:hyperlink>
-      <w:r>
-        <w:rPr>
-          <w:rFonts w:ascii="Times New Roman" w:hAnsi="Times New Roman" w:cs="Times New Roman"/>
-          <w:color w:val="000000"/>
-          <w:sz w:val="28"/>
-          <w:szCs w:val="28"/>
-        </w:rPr>
-        <w:t>] [</w:t>
-      </w:r>
-      <w:hyperlink r:id="rId27" w:history="1">
-        <w:r>
-          <w:rPr>
-            <w:rStyle w:val="Hyperlink"/>
-            <w:rFonts w:ascii="Times New Roman" w:hAnsi="Times New Roman" w:cs="Times New Roman"/>
-            <w:sz w:val="28"/>
-            <w:szCs w:val="28"/>
-          </w:rPr>
-          <w:t>Poster</w:t>
-        </w:r>
-      </w:hyperlink>
-      <w:r>
-        <w:rPr>
-          <w:rFonts w:ascii="Times New Roman" w:hAnsi="Times New Roman" w:cs="Times New Roman"/>
-          <w:color w:val="000000"/>
-          <w:sz w:val="28"/>
-          <w:szCs w:val="28"/>
-        </w:rPr>
-        <w:t xml:space="preserve">] </w:t>
-      </w:r>
-      <w:r>
-        <w:rPr>
-          <w:rFonts w:ascii="Times New Roman" w:hAnsi="Times New Roman" w:cs="Times New Roman" w:hint="eastAsia"/>
-          <w:color w:val="000000"/>
-          <w:sz w:val="28"/>
-          <w:szCs w:val="28"/>
           <w:lang w:eastAsia="zh-CN"/>
         </w:rPr>
-        <w:t>[</w:t>
-      </w:r>
-      <w:hyperlink r:id="rId28" w:history="1">
+        <w:t>NANO</w:t>
+      </w:r>
+      <w:r>
+        <w:rPr>
+          <w:rFonts w:ascii="Times New Roman" w:hAnsi="Times New Roman" w:cs="Times New Roman"/>
+          <w:i/>
+          <w:iCs/>
+          <w:color w:val="000000"/>
+          <w:sz w:val="28"/>
+          <w:szCs w:val="28"/>
+          <w:lang w:val="en-GB" w:eastAsia="zh-CN"/>
+        </w:rPr>
+        <w:t xml:space="preserve"> filter: Bayesian Filtering with Natural Gradient Gaussian Approximation </w:t>
+      </w:r>
+      <w:r>
+        <w:rPr>
+          <w:rFonts w:ascii="Times New Roman" w:hAnsi="Times New Roman" w:cs="Times New Roman"/>
+          <w:color w:val="000000"/>
+          <w:sz w:val="28"/>
+          <w:szCs w:val="28"/>
+          <w:lang w:val="en-GB" w:eastAsia="zh-CN"/>
+        </w:rPr>
+        <w:t xml:space="preserve">at the </w:t>
+      </w:r>
+      <w:r>
+        <w:rPr>
+          <w:rFonts w:ascii="Times New Roman" w:hAnsi="Times New Roman" w:cs="Times New Roman"/>
+          <w:color w:val="000000"/>
+          <w:sz w:val="28"/>
+          <w:szCs w:val="28"/>
+          <w:lang w:eastAsia="zh-CN"/>
+        </w:rPr>
+        <w:t xml:space="preserve">Department of Astronomy, Tsinghua University, Beijing, China, hosted by Prof. </w:t>
+      </w:r>
+      <w:hyperlink r:id="rId43" w:history="1">
         <w:r>
           <w:rPr>
             <w:rStyle w:val="Hyperlink"/>
@@ -2126,7 +3845,7 @@
             <w:szCs w:val="28"/>
             <w:lang w:eastAsia="zh-CN"/>
           </w:rPr>
-          <w:t>Recording</w:t>
+          <w:t>Zheng Cai</w:t>
         </w:r>
       </w:hyperlink>
       <w:r>
@@ -2137,7 +3856,7 @@
           <w:szCs w:val="28"/>
           <w:lang w:eastAsia="zh-CN"/>
         </w:rPr>
-        <w:t>]</w:t>
+        <w:t>, August 2024.</w:t>
       </w:r>
     </w:p>
     <w:p>
@@ -2146,9 +3865,12 @@
         <w:jc w:val="both"/>
         <w:rPr>
           <w:rFonts w:ascii="Times New Roman" w:hAnsi="Times New Roman" w:cs="Times New Roman"/>
-          <w:color w:val="000000"/>
-          <w:sz w:val="28"/>
-          <w:szCs w:val="28"/>
+          <w:i/>
+          <w:iCs/>
+          <w:color w:val="000000"/>
+          <w:sz w:val="28"/>
+          <w:szCs w:val="28"/>
+          <w:lang w:val="en-GB" w:eastAsia="zh-CN"/>
         </w:rPr>
       </w:pPr>
     </w:p>
@@ -2161,48 +3883,9 @@
           <w:color w:val="000000"/>
           <w:sz w:val="28"/>
           <w:szCs w:val="28"/>
-        </w:rPr>
-      </w:pPr>
-      <w:proofErr w:type="spellStart"/>
-      <w:r>
-        <w:rPr>
-          <w:rFonts w:ascii="Times New Roman" w:hAnsi="Times New Roman" w:cs="Times New Roman"/>
-          <w:color w:val="000000"/>
-          <w:sz w:val="28"/>
-          <w:szCs w:val="28"/>
-        </w:rPr>
-        <w:t>Jingliang</w:t>
-      </w:r>
-      <w:proofErr w:type="spellEnd"/>
-      <w:r>
-        <w:rPr>
-          <w:rFonts w:ascii="Times New Roman" w:hAnsi="Times New Roman" w:cs="Times New Roman"/>
-          <w:color w:val="000000"/>
-          <w:sz w:val="28"/>
-          <w:szCs w:val="28"/>
-        </w:rPr>
-        <w:t xml:space="preserve"> Duan, </w:t>
-      </w:r>
-      <w:r>
-        <w:rPr>
-          <w:rFonts w:ascii="Times New Roman" w:hAnsi="Times New Roman" w:cs="Times New Roman"/>
-          <w:b/>
-          <w:bCs/>
-          <w:color w:val="000000"/>
-          <w:sz w:val="28"/>
-          <w:szCs w:val="28"/>
-        </w:rPr>
-        <w:t>Wenhan Cao</w:t>
-      </w:r>
-      <w:r>
-        <w:rPr>
-          <w:rFonts w:ascii="Times New Roman" w:hAnsi="Times New Roman" w:cs="Times New Roman"/>
-          <w:color w:val="000000"/>
-          <w:sz w:val="28"/>
-          <w:szCs w:val="28"/>
-        </w:rPr>
-        <w:t xml:space="preserve">, Yang Zheng &amp; Lin Zhao. </w:t>
-      </w:r>
+          <w:lang w:val="en-GB" w:eastAsia="zh-CN"/>
+        </w:rPr>
+      </w:pPr>
       <w:r>
         <w:rPr>
           <w:rFonts w:ascii="Times New Roman" w:hAnsi="Times New Roman" w:cs="Times New Roman"/>
@@ -2212,16 +3895,16 @@
           <w:sz w:val="28"/>
           <w:szCs w:val="28"/>
         </w:rPr>
-        <w:t>On the Optimization Landscape of Dynamic Output Feedback Linear Quadratic Control.</w:t>
-      </w:r>
-      <w:r>
-        <w:rPr>
-          <w:rFonts w:ascii="Times New Roman" w:hAnsi="Times New Roman" w:cs="Times New Roman"/>
-          <w:color w:val="000000"/>
-          <w:sz w:val="28"/>
-          <w:szCs w:val="28"/>
-        </w:rPr>
-        <w:t> IEEE Transactions on Automatic Control (TAC), 69(2):920–935, 2024</w:t>
+        <w:t xml:space="preserve">Convolutional Bayesian Filtering </w:t>
+      </w:r>
+      <w:r>
+        <w:rPr>
+          <w:rFonts w:ascii="Times New Roman" w:hAnsi="Times New Roman" w:cs="Times New Roman"/>
+          <w:color w:val="000000"/>
+          <w:sz w:val="28"/>
+          <w:szCs w:val="28"/>
+        </w:rPr>
+        <w:t>at the Department of Mathematical Sciences, Tsinghua Universit</w:t>
       </w:r>
       <w:r>
         <w:rPr>
@@ -2231,37 +3914,28 @@
           <w:szCs w:val="28"/>
           <w:lang w:eastAsia="zh-CN"/>
         </w:rPr>
-        <w:t>.</w:t>
-      </w:r>
-      <w:r>
-        <w:rPr>
-          <w:rFonts w:ascii="Times New Roman" w:hAnsi="Times New Roman" w:cs="Times New Roman"/>
-          <w:b/>
-          <w:bCs/>
-          <w:color w:val="000000"/>
-          <w:sz w:val="28"/>
-          <w:szCs w:val="28"/>
-        </w:rPr>
-        <w:t xml:space="preserve"> (Regular Paper) </w:t>
-      </w:r>
-      <w:r>
-        <w:rPr>
-          <w:rFonts w:ascii="Times New Roman" w:hAnsi="Times New Roman" w:cs="Times New Roman"/>
-          <w:color w:val="000000"/>
-          <w:sz w:val="28"/>
-          <w:szCs w:val="28"/>
-        </w:rPr>
-        <w:t>[</w:t>
-      </w:r>
-      <w:hyperlink r:id="rId29" w:history="1">
+        <w:t>y</w:t>
+      </w:r>
+      <w:r>
+        <w:rPr>
+          <w:rFonts w:ascii="Times New Roman" w:hAnsi="Times New Roman" w:cs="Times New Roman"/>
+          <w:color w:val="000000"/>
+          <w:sz w:val="28"/>
+          <w:szCs w:val="28"/>
+          <w:lang w:val="en-GB" w:eastAsia="zh-CN"/>
+        </w:rPr>
+        <w:t xml:space="preserve">, Beijing, China, hosted by Prof. </w:t>
+      </w:r>
+      <w:hyperlink r:id="rId44" w:history="1">
         <w:r>
           <w:rPr>
             <w:rStyle w:val="Hyperlink"/>
             <w:rFonts w:ascii="Times New Roman" w:hAnsi="Times New Roman" w:cs="Times New Roman"/>
             <w:sz w:val="28"/>
             <w:szCs w:val="28"/>
-          </w:rPr>
-          <w:t>Paper</w:t>
+            <w:lang w:val="en-GB" w:eastAsia="zh-CN"/>
+          </w:rPr>
+          <w:t>Stephen Shing-Toung Yau</w:t>
         </w:r>
       </w:hyperlink>
       <w:r>
@@ -2270,28 +3944,9 @@
           <w:color w:val="000000"/>
           <w:sz w:val="28"/>
           <w:szCs w:val="28"/>
-        </w:rPr>
-        <w:t>] [</w:t>
-      </w:r>
-      <w:hyperlink r:id="rId30" w:history="1">
-        <w:r>
-          <w:rPr>
-            <w:rStyle w:val="Hyperlink"/>
-            <w:rFonts w:ascii="Times New Roman" w:hAnsi="Times New Roman" w:cs="Times New Roman"/>
-            <w:sz w:val="28"/>
-            <w:szCs w:val="28"/>
-          </w:rPr>
-          <w:t>Code</w:t>
-        </w:r>
-      </w:hyperlink>
-      <w:r>
-        <w:rPr>
-          <w:rFonts w:ascii="Times New Roman" w:hAnsi="Times New Roman" w:cs="Times New Roman"/>
-          <w:color w:val="000000"/>
-          <w:sz w:val="28"/>
-          <w:szCs w:val="28"/>
-        </w:rPr>
-        <w:t>]</w:t>
+          <w:lang w:val="en-GB" w:eastAsia="zh-CN"/>
+        </w:rPr>
+        <w:t>, February 2024.</w:t>
       </w:r>
     </w:p>
     <w:p>
@@ -2300,6 +3955,8 @@
         <w:jc w:val="both"/>
         <w:rPr>
           <w:rFonts w:ascii="Times New Roman" w:hAnsi="Times New Roman" w:cs="Times New Roman"/>
+          <w:i/>
+          <w:iCs/>
           <w:color w:val="000000"/>
           <w:sz w:val="28"/>
           <w:szCs w:val="28"/>
@@ -2312,99 +3969,33 @@
         <w:jc w:val="both"/>
         <w:rPr>
           <w:rFonts w:ascii="Times New Roman" w:hAnsi="Times New Roman" w:cs="Times New Roman"/>
-          <w:color w:val="000000"/>
-          <w:sz w:val="28"/>
-          <w:szCs w:val="28"/>
-        </w:rPr>
-      </w:pPr>
-      <w:r>
-        <w:rPr>
-          <w:rFonts w:ascii="Times New Roman" w:hAnsi="Times New Roman" w:cs="Times New Roman"/>
-          <w:color w:val="000000"/>
-          <w:sz w:val="28"/>
-          <w:szCs w:val="28"/>
-        </w:rPr>
-        <w:t xml:space="preserve">Shiqi Liu, </w:t>
-      </w:r>
-      <w:r>
-        <w:rPr>
-          <w:rFonts w:ascii="Times New Roman" w:hAnsi="Times New Roman" w:cs="Times New Roman"/>
-          <w:b/>
-          <w:bCs/>
-          <w:color w:val="000000"/>
-          <w:sz w:val="28"/>
-          <w:szCs w:val="28"/>
-        </w:rPr>
-        <w:t>Wenhan Cao</w:t>
-      </w:r>
-      <w:r>
-        <w:rPr>
-          <w:rFonts w:ascii="Times New Roman" w:hAnsi="Times New Roman" w:cs="Times New Roman"/>
-          <w:color w:val="000000"/>
-          <w:sz w:val="28"/>
-          <w:szCs w:val="28"/>
-        </w:rPr>
-        <w:t xml:space="preserve">, Chang Liu, Tianyi Zhang &amp; </w:t>
-      </w:r>
-      <w:proofErr w:type="spellStart"/>
-      <w:r>
-        <w:rPr>
-          <w:rFonts w:ascii="Times New Roman" w:hAnsi="Times New Roman" w:cs="Times New Roman"/>
-          <w:color w:val="000000"/>
-          <w:sz w:val="28"/>
-          <w:szCs w:val="28"/>
-        </w:rPr>
-        <w:t>Shengbo</w:t>
-      </w:r>
-      <w:proofErr w:type="spellEnd"/>
-      <w:r>
-        <w:rPr>
-          <w:rFonts w:ascii="Times New Roman" w:hAnsi="Times New Roman" w:cs="Times New Roman"/>
-          <w:color w:val="000000"/>
-          <w:sz w:val="28"/>
-          <w:szCs w:val="28"/>
-        </w:rPr>
-        <w:t xml:space="preserve"> Eben Li. </w:t>
-      </w:r>
-      <w:r>
-        <w:rPr>
-          <w:rFonts w:ascii="Times New Roman" w:hAnsi="Times New Roman" w:cs="Times New Roman"/>
           <w:i/>
           <w:iCs/>
           <w:color w:val="000000"/>
           <w:sz w:val="28"/>
           <w:szCs w:val="28"/>
         </w:rPr>
-        <w:t xml:space="preserve">Convolutional Unscented Kalman Filter for Multi-Object Tracking with Outliers. </w:t>
-      </w:r>
-      <w:r>
-        <w:rPr>
-          <w:rFonts w:ascii="Times New Roman" w:hAnsi="Times New Roman" w:cs="Times New Roman"/>
-          <w:color w:val="000000"/>
-          <w:sz w:val="28"/>
-          <w:szCs w:val="28"/>
-        </w:rPr>
-        <w:t>IEEE Transactions on Intelligent Vehicles (TIV), pp. 1–12, 2024. [</w:t>
-      </w:r>
-      <w:hyperlink r:id="rId31" w:history="1">
-        <w:r>
-          <w:rPr>
-            <w:rStyle w:val="Hyperlink"/>
-            <w:rFonts w:ascii="Times New Roman" w:hAnsi="Times New Roman" w:cs="Times New Roman"/>
-            <w:sz w:val="28"/>
-            <w:szCs w:val="28"/>
-          </w:rPr>
-          <w:t>Paper</w:t>
-        </w:r>
-      </w:hyperlink>
-      <w:r>
-        <w:rPr>
-          <w:rFonts w:ascii="Times New Roman" w:hAnsi="Times New Roman" w:cs="Times New Roman"/>
-          <w:color w:val="000000"/>
-          <w:sz w:val="28"/>
-          <w:szCs w:val="28"/>
-        </w:rPr>
-        <w:t>]</w:t>
+      </w:pPr>
+      <w:r>
+        <w:rPr>
+          <w:rFonts w:ascii="Times New Roman" w:hAnsi="Times New Roman" w:cs="Times New Roman"/>
+          <w:i/>
+          <w:iCs/>
+          <w:color w:val="000000"/>
+          <w:sz w:val="28"/>
+          <w:szCs w:val="28"/>
+        </w:rPr>
+        <w:t xml:space="preserve">Generalized Moving Horizon Estimation for Nonlinear Systems with Robustness to Measurement Outliers </w:t>
+      </w:r>
+      <w:r>
+        <w:rPr>
+          <w:rFonts w:ascii="Times New Roman" w:hAnsi="Times New Roman" w:cs="Times New Roman"/>
+          <w:color w:val="000000"/>
+          <w:sz w:val="28"/>
+          <w:szCs w:val="28"/>
+          <w:lang w:eastAsia="zh-CN"/>
+        </w:rPr>
+        <w:t xml:space="preserve">in 2023 American Control Conference, San Diego, CA, USA (Oral Presentation), May 2023. </w:t>
       </w:r>
     </w:p>
     <w:p>
@@ -2413,8 +4004,8 @@
         <w:jc w:val="both"/>
         <w:rPr>
           <w:rFonts w:ascii="Times New Roman" w:hAnsi="Times New Roman" w:cs="Times New Roman"/>
-          <w:b/>
-          <w:bCs/>
+          <w:i/>
+          <w:iCs/>
           <w:color w:val="000000"/>
           <w:sz w:val="28"/>
           <w:szCs w:val="28"/>
@@ -2430,88 +4021,9 @@
           <w:color w:val="000000"/>
           <w:sz w:val="28"/>
           <w:szCs w:val="28"/>
-        </w:rPr>
-      </w:pPr>
-      <w:r>
-        <w:rPr>
-          <w:rFonts w:ascii="Times New Roman" w:hAnsi="Times New Roman" w:cs="Times New Roman"/>
-          <w:b/>
-          <w:bCs/>
-          <w:color w:val="000000"/>
-          <w:sz w:val="28"/>
-          <w:szCs w:val="28"/>
-        </w:rPr>
-        <w:t>Wenhan Cao</w:t>
-      </w:r>
-      <w:r>
-        <w:rPr>
-          <w:rFonts w:ascii="Times New Roman" w:hAnsi="Times New Roman" w:cs="Times New Roman"/>
-          <w:color w:val="000000"/>
-          <w:sz w:val="28"/>
-          <w:szCs w:val="28"/>
-        </w:rPr>
-        <w:t xml:space="preserve">, Chang Liu, </w:t>
-      </w:r>
-      <w:proofErr w:type="spellStart"/>
-      <w:r>
-        <w:rPr>
-          <w:rFonts w:ascii="Times New Roman" w:hAnsi="Times New Roman" w:cs="Times New Roman"/>
-          <w:color w:val="000000"/>
-          <w:sz w:val="28"/>
-          <w:szCs w:val="28"/>
-        </w:rPr>
-        <w:t>Zhiqian</w:t>
-      </w:r>
-      <w:proofErr w:type="spellEnd"/>
-      <w:r>
-        <w:rPr>
-          <w:rFonts w:ascii="Times New Roman" w:hAnsi="Times New Roman" w:cs="Times New Roman"/>
-          <w:color w:val="000000"/>
-          <w:sz w:val="28"/>
-          <w:szCs w:val="28"/>
-        </w:rPr>
-        <w:t xml:space="preserve"> Lan, </w:t>
-      </w:r>
-      <w:proofErr w:type="spellStart"/>
-      <w:r>
-        <w:rPr>
-          <w:rFonts w:ascii="Times New Roman" w:hAnsi="Times New Roman" w:cs="Times New Roman"/>
-          <w:color w:val="000000"/>
-          <w:sz w:val="28"/>
-          <w:szCs w:val="28"/>
-        </w:rPr>
-        <w:t>Yingxi</w:t>
-      </w:r>
-      <w:proofErr w:type="spellEnd"/>
-      <w:r>
-        <w:rPr>
-          <w:rFonts w:ascii="Times New Roman" w:hAnsi="Times New Roman" w:cs="Times New Roman"/>
-          <w:color w:val="000000"/>
-          <w:sz w:val="28"/>
-          <w:szCs w:val="28"/>
-        </w:rPr>
-        <w:t xml:space="preserve"> Piao &amp; </w:t>
-      </w:r>
-      <w:proofErr w:type="spellStart"/>
-      <w:r>
-        <w:rPr>
-          <w:rFonts w:ascii="Times New Roman" w:hAnsi="Times New Roman" w:cs="Times New Roman"/>
-          <w:color w:val="000000"/>
-          <w:sz w:val="28"/>
-          <w:szCs w:val="28"/>
-        </w:rPr>
-        <w:t>Shengbo</w:t>
-      </w:r>
-      <w:proofErr w:type="spellEnd"/>
-      <w:r>
-        <w:rPr>
-          <w:rFonts w:ascii="Times New Roman" w:hAnsi="Times New Roman" w:cs="Times New Roman"/>
-          <w:color w:val="000000"/>
-          <w:sz w:val="28"/>
-          <w:szCs w:val="28"/>
-        </w:rPr>
-        <w:t xml:space="preserve"> Eben Li. </w:t>
-      </w:r>
+          <w:lang w:eastAsia="zh-CN"/>
+        </w:rPr>
+      </w:pPr>
       <w:r>
         <w:rPr>
           <w:rFonts w:ascii="Times New Roman" w:hAnsi="Times New Roman" w:cs="Times New Roman"/>
@@ -2521,428 +4033,19 @@
           <w:sz w:val="28"/>
           <w:szCs w:val="28"/>
         </w:rPr>
-        <w:t>Generalized Moving Horizon Estimation for Nonlinear Systems with Robustness to Measurement Outliers.</w:t>
-      </w:r>
-      <w:r>
-        <w:rPr>
-          <w:rFonts w:ascii="Times New Roman" w:hAnsi="Times New Roman" w:cs="Times New Roman"/>
-          <w:color w:val="000000"/>
-          <w:sz w:val="28"/>
-          <w:szCs w:val="28"/>
-        </w:rPr>
-        <w:t xml:space="preserve"> In 2023 American Control Conference (ACC). [</w:t>
-      </w:r>
-      <w:hyperlink r:id="rId32" w:history="1">
-        <w:r>
-          <w:rPr>
-            <w:rStyle w:val="Hyperlink"/>
-            <w:rFonts w:ascii="Times New Roman" w:hAnsi="Times New Roman" w:cs="Times New Roman"/>
-            <w:sz w:val="28"/>
-            <w:szCs w:val="28"/>
-          </w:rPr>
-          <w:t>Paper</w:t>
-        </w:r>
-      </w:hyperlink>
-      <w:r>
-        <w:rPr>
-          <w:rFonts w:ascii="Times New Roman" w:hAnsi="Times New Roman" w:cs="Times New Roman"/>
-          <w:color w:val="000000"/>
-          <w:sz w:val="28"/>
-          <w:szCs w:val="28"/>
-        </w:rPr>
-        <w:t>] [</w:t>
-      </w:r>
-      <w:hyperlink r:id="rId33" w:history="1">
-        <w:r>
-          <w:rPr>
-            <w:rStyle w:val="Hyperlink"/>
-            <w:rFonts w:ascii="Times New Roman" w:hAnsi="Times New Roman" w:cs="Times New Roman"/>
-            <w:sz w:val="28"/>
-            <w:szCs w:val="28"/>
-          </w:rPr>
-          <w:t>Code</w:t>
-        </w:r>
-      </w:hyperlink>
-      <w:r>
-        <w:rPr>
-          <w:rFonts w:ascii="Times New Roman" w:hAnsi="Times New Roman" w:cs="Times New Roman"/>
-          <w:color w:val="000000"/>
-          <w:sz w:val="28"/>
-          <w:szCs w:val="28"/>
-        </w:rPr>
-        <w:t>] [</w:t>
-      </w:r>
-      <w:hyperlink r:id="rId34" w:history="1">
-        <w:r>
-          <w:rPr>
-            <w:rStyle w:val="Hyperlink"/>
-            <w:rFonts w:ascii="Times New Roman" w:hAnsi="Times New Roman" w:cs="Times New Roman"/>
-            <w:sz w:val="28"/>
-            <w:szCs w:val="28"/>
-          </w:rPr>
-          <w:t>Slides</w:t>
-        </w:r>
-      </w:hyperlink>
-      <w:r>
-        <w:rPr>
-          <w:rFonts w:ascii="Times New Roman" w:hAnsi="Times New Roman" w:cs="Times New Roman"/>
-          <w:color w:val="000000"/>
-          <w:sz w:val="28"/>
-          <w:szCs w:val="28"/>
-        </w:rPr>
-        <w:t>]</w:t>
-      </w:r>
-    </w:p>
-    <w:p>
-      <w:pPr>
-        <w:jc w:val="both"/>
-        <w:rPr>
-          <w:rFonts w:ascii="Times New Roman" w:hAnsi="Times New Roman" w:cs="Times New Roman"/>
-          <w:b/>
-          <w:bCs/>
-          <w:color w:val="000000"/>
-          <w:sz w:val="28"/>
-          <w:szCs w:val="28"/>
-        </w:rPr>
-      </w:pPr>
-      <w:bookmarkStart w:id="2" w:name="_Hlk130121000"/>
-      <w:bookmarkEnd w:id="2"/>
-    </w:p>
-    <w:p>
-      <w:pPr>
-        <w:ind w:left="720"/>
-        <w:jc w:val="both"/>
-        <w:rPr>
-          <w:rFonts w:ascii="Times New Roman" w:hAnsi="Times New Roman" w:cs="Times New Roman"/>
-          <w:color w:val="000000"/>
-          <w:sz w:val="28"/>
-          <w:szCs w:val="28"/>
-        </w:rPr>
-      </w:pPr>
-      <w:r>
-        <w:rPr>
-          <w:rFonts w:ascii="Times New Roman" w:hAnsi="Times New Roman" w:cs="Times New Roman"/>
-          <w:b/>
-          <w:bCs/>
-          <w:color w:val="000000"/>
-          <w:sz w:val="28"/>
-          <w:szCs w:val="28"/>
-          <w:lang w:val="en-GB"/>
-        </w:rPr>
-        <w:t>Wenhan Cao,</w:t>
-      </w:r>
-      <w:r>
-        <w:rPr>
-          <w:rFonts w:ascii="Times New Roman" w:hAnsi="Times New Roman" w:cs="Times New Roman"/>
-          <w:color w:val="000000"/>
-          <w:sz w:val="28"/>
-          <w:szCs w:val="28"/>
-          <w:lang w:val="en-GB"/>
-        </w:rPr>
-        <w:t xml:space="preserve"> </w:t>
-      </w:r>
-      <w:proofErr w:type="spellStart"/>
-      <w:r>
-        <w:rPr>
-          <w:rFonts w:ascii="Times New Roman" w:hAnsi="Times New Roman" w:cs="Times New Roman"/>
-          <w:color w:val="000000"/>
-          <w:sz w:val="28"/>
-          <w:szCs w:val="28"/>
-          <w:lang w:val="en-GB"/>
-        </w:rPr>
-        <w:t>Jingliang</w:t>
-      </w:r>
-      <w:proofErr w:type="spellEnd"/>
-      <w:r>
-        <w:rPr>
-          <w:rFonts w:ascii="Times New Roman" w:hAnsi="Times New Roman" w:cs="Times New Roman"/>
-          <w:color w:val="000000"/>
-          <w:sz w:val="28"/>
-          <w:szCs w:val="28"/>
-          <w:lang w:val="en-GB"/>
-        </w:rPr>
-        <w:t xml:space="preserve"> Duan, </w:t>
-      </w:r>
-      <w:proofErr w:type="spellStart"/>
-      <w:r>
-        <w:rPr>
-          <w:rFonts w:ascii="Times New Roman" w:hAnsi="Times New Roman" w:cs="Times New Roman"/>
-          <w:color w:val="000000"/>
-          <w:sz w:val="28"/>
-          <w:szCs w:val="28"/>
-          <w:lang w:val="en-GB"/>
-        </w:rPr>
-        <w:t>Shengbo</w:t>
-      </w:r>
-      <w:proofErr w:type="spellEnd"/>
-      <w:r>
-        <w:rPr>
-          <w:rFonts w:ascii="Times New Roman" w:hAnsi="Times New Roman" w:cs="Times New Roman"/>
-          <w:color w:val="000000"/>
-          <w:sz w:val="28"/>
-          <w:szCs w:val="28"/>
-          <w:lang w:val="en-GB"/>
-        </w:rPr>
-        <w:t xml:space="preserve"> Eben Li, Chen </w:t>
-      </w:r>
-      <w:proofErr w:type="spellStart"/>
-      <w:r>
-        <w:rPr>
-          <w:rFonts w:ascii="Times New Roman" w:hAnsi="Times New Roman" w:cs="Times New Roman"/>
-          <w:color w:val="000000"/>
-          <w:sz w:val="28"/>
-          <w:szCs w:val="28"/>
-          <w:lang w:val="en-GB"/>
-        </w:rPr>
-        <w:t>Chen</w:t>
-      </w:r>
-      <w:proofErr w:type="spellEnd"/>
-      <w:r>
-        <w:rPr>
-          <w:rFonts w:ascii="Times New Roman" w:hAnsi="Times New Roman" w:cs="Times New Roman"/>
-          <w:color w:val="000000"/>
-          <w:sz w:val="28"/>
-          <w:szCs w:val="28"/>
-          <w:lang w:val="en-GB"/>
-        </w:rPr>
-        <w:t xml:space="preserve">, Chang Liu, &amp; Yu Wang. </w:t>
-      </w:r>
-      <w:r>
-        <w:rPr>
-          <w:rFonts w:ascii="Times New Roman" w:hAnsi="Times New Roman" w:cs="Times New Roman"/>
-          <w:i/>
-          <w:iCs/>
-          <w:color w:val="000000"/>
-          <w:sz w:val="28"/>
-          <w:szCs w:val="28"/>
-        </w:rPr>
-        <w:t>Primal-Dual Estimator Learning Method with Feasibility and Near-Optimality Guarantees</w:t>
-      </w:r>
-      <w:r>
-        <w:rPr>
-          <w:rFonts w:ascii="Times New Roman" w:hAnsi="Times New Roman" w:cs="Times New Roman"/>
-          <w:color w:val="000000"/>
-          <w:sz w:val="28"/>
-          <w:szCs w:val="28"/>
-        </w:rPr>
-        <w:t>. In 2022 IEEE Conference on Decision and Control (CDC). [</w:t>
-      </w:r>
-      <w:hyperlink r:id="rId35" w:history="1">
-        <w:r>
-          <w:rPr>
-            <w:rStyle w:val="Hyperlink"/>
-            <w:rFonts w:ascii="Times New Roman" w:hAnsi="Times New Roman" w:cs="Times New Roman"/>
-            <w:sz w:val="28"/>
-            <w:szCs w:val="28"/>
-          </w:rPr>
-          <w:t>Paper</w:t>
-        </w:r>
-      </w:hyperlink>
-      <w:r>
-        <w:rPr>
-          <w:rFonts w:ascii="Times New Roman" w:hAnsi="Times New Roman" w:cs="Times New Roman"/>
-          <w:color w:val="000000"/>
-          <w:sz w:val="28"/>
-          <w:szCs w:val="28"/>
-        </w:rPr>
-        <w:t>] [</w:t>
-      </w:r>
-      <w:hyperlink r:id="rId36" w:history="1">
-        <w:r>
-          <w:rPr>
-            <w:rStyle w:val="Hyperlink"/>
-            <w:rFonts w:ascii="Times New Roman" w:hAnsi="Times New Roman" w:cs="Times New Roman"/>
-            <w:sz w:val="28"/>
-            <w:szCs w:val="28"/>
-          </w:rPr>
-          <w:t>Slides</w:t>
-        </w:r>
-      </w:hyperlink>
-      <w:r>
-        <w:rPr>
-          <w:rFonts w:ascii="Times New Roman" w:hAnsi="Times New Roman" w:cs="Times New Roman"/>
-          <w:color w:val="000000"/>
-          <w:sz w:val="28"/>
-          <w:szCs w:val="28"/>
-        </w:rPr>
-        <w:t>]</w:t>
-      </w:r>
-    </w:p>
-    <w:p>
-      <w:pPr>
-        <w:ind w:left="720"/>
-        <w:jc w:val="both"/>
-        <w:rPr>
-          <w:rFonts w:ascii="Times New Roman" w:hAnsi="Times New Roman" w:cs="Times New Roman"/>
-          <w:b/>
-          <w:bCs/>
-          <w:color w:val="000000"/>
-          <w:sz w:val="28"/>
-          <w:szCs w:val="28"/>
-        </w:rPr>
-      </w:pPr>
-    </w:p>
-    <w:p>
-      <w:pPr>
-        <w:ind w:left="720"/>
-        <w:jc w:val="both"/>
-        <w:rPr>
-          <w:rFonts w:ascii="Times New Roman" w:hAnsi="Times New Roman" w:cs="Times New Roman"/>
-          <w:color w:val="000000"/>
-          <w:sz w:val="28"/>
-          <w:szCs w:val="28"/>
-        </w:rPr>
-      </w:pPr>
-      <w:r>
-        <w:rPr>
-          <w:rFonts w:ascii="Times New Roman" w:hAnsi="Times New Roman" w:cs="Times New Roman"/>
-          <w:b/>
-          <w:bCs/>
-          <w:color w:val="000000"/>
-          <w:sz w:val="28"/>
-          <w:szCs w:val="28"/>
-        </w:rPr>
-        <w:t>Wenhan Cao</w:t>
-      </w:r>
-      <w:r>
-        <w:rPr>
-          <w:rFonts w:ascii="Times New Roman" w:hAnsi="Times New Roman" w:cs="Times New Roman"/>
-          <w:color w:val="000000"/>
-          <w:sz w:val="28"/>
-          <w:szCs w:val="28"/>
-        </w:rPr>
-        <w:t xml:space="preserve">, Jianyu Chen, </w:t>
-      </w:r>
-      <w:proofErr w:type="spellStart"/>
-      <w:r>
-        <w:rPr>
-          <w:rFonts w:ascii="Times New Roman" w:hAnsi="Times New Roman" w:cs="Times New Roman"/>
-          <w:color w:val="000000"/>
-          <w:sz w:val="28"/>
-          <w:szCs w:val="28"/>
-        </w:rPr>
-        <w:t>Jingliang</w:t>
-      </w:r>
-      <w:proofErr w:type="spellEnd"/>
-      <w:r>
-        <w:rPr>
-          <w:rFonts w:ascii="Times New Roman" w:hAnsi="Times New Roman" w:cs="Times New Roman"/>
-          <w:color w:val="000000"/>
-          <w:sz w:val="28"/>
-          <w:szCs w:val="28"/>
-        </w:rPr>
-        <w:t xml:space="preserve"> Duan, </w:t>
-      </w:r>
-      <w:proofErr w:type="spellStart"/>
-      <w:r>
-        <w:rPr>
-          <w:rFonts w:ascii="Times New Roman" w:hAnsi="Times New Roman" w:cs="Times New Roman"/>
-          <w:color w:val="000000"/>
-          <w:sz w:val="28"/>
-          <w:szCs w:val="28"/>
-        </w:rPr>
-        <w:t>Shengbo</w:t>
-      </w:r>
-      <w:proofErr w:type="spellEnd"/>
-      <w:r>
-        <w:rPr>
-          <w:rFonts w:ascii="Times New Roman" w:hAnsi="Times New Roman" w:cs="Times New Roman"/>
-          <w:color w:val="000000"/>
-          <w:sz w:val="28"/>
-          <w:szCs w:val="28"/>
-        </w:rPr>
-        <w:t xml:space="preserve"> Eben Li &amp; Yao Lyu. </w:t>
-      </w:r>
-      <w:r>
-        <w:rPr>
-          <w:rFonts w:ascii="Times New Roman" w:hAnsi="Times New Roman" w:cs="Times New Roman"/>
-          <w:i/>
-          <w:iCs/>
-          <w:color w:val="000000"/>
-          <w:sz w:val="28"/>
-          <w:szCs w:val="28"/>
-        </w:rPr>
-        <w:t>Reinforced Optimal Estimator</w:t>
-      </w:r>
-      <w:r>
-        <w:rPr>
-          <w:rFonts w:ascii="Times New Roman" w:hAnsi="Times New Roman" w:cs="Times New Roman"/>
-          <w:color w:val="000000"/>
-          <w:sz w:val="28"/>
-          <w:szCs w:val="28"/>
-        </w:rPr>
-        <w:t xml:space="preserve">. </w:t>
-      </w:r>
-      <w:r>
-        <w:rPr>
-          <w:rFonts w:ascii="Times New Roman" w:hAnsi="Times New Roman" w:cs="Times New Roman" w:hint="eastAsia"/>
+        <w:t xml:space="preserve">Learning-based state estimation methods </w:t>
+      </w:r>
+      <w:r>
+        <w:rPr>
+          <w:rFonts w:ascii="Times New Roman" w:hAnsi="Times New Roman" w:cs="Times New Roman"/>
           <w:color w:val="000000"/>
           <w:sz w:val="28"/>
           <w:szCs w:val="28"/>
           <w:lang w:eastAsia="zh-CN"/>
         </w:rPr>
-        <w:t>I</w:t>
-      </w:r>
-      <w:r>
-        <w:rPr>
-          <w:rFonts w:ascii="Times New Roman" w:hAnsi="Times New Roman" w:cs="Times New Roman"/>
-          <w:color w:val="000000"/>
-          <w:sz w:val="28"/>
-          <w:szCs w:val="28"/>
-        </w:rPr>
-        <w:t xml:space="preserve">n 2021 Modeling, Estimation and Control Conference (MECC). </w:t>
-      </w:r>
-      <w:r>
-        <w:rPr>
-          <w:rFonts w:ascii="Times New Roman" w:hAnsi="Times New Roman" w:cs="Times New Roman"/>
-          <w:b/>
-          <w:bCs/>
-          <w:color w:val="000000"/>
-          <w:sz w:val="28"/>
-          <w:szCs w:val="28"/>
-        </w:rPr>
-        <w:t xml:space="preserve">(Student Best Paper Finalist) </w:t>
-      </w:r>
-      <w:r>
-        <w:rPr>
-          <w:rFonts w:ascii="Times New Roman" w:hAnsi="Times New Roman" w:cs="Times New Roman"/>
-          <w:color w:val="000000"/>
-          <w:sz w:val="28"/>
-          <w:szCs w:val="28"/>
-        </w:rPr>
-        <w:t>[</w:t>
-      </w:r>
-      <w:hyperlink r:id="rId37" w:history="1">
-        <w:r>
-          <w:rPr>
-            <w:rStyle w:val="Hyperlink"/>
-            <w:rFonts w:ascii="Times New Roman" w:hAnsi="Times New Roman" w:cs="Times New Roman"/>
-            <w:sz w:val="28"/>
-            <w:szCs w:val="28"/>
-          </w:rPr>
-          <w:t>Paper</w:t>
-        </w:r>
-      </w:hyperlink>
-      <w:r>
-        <w:rPr>
-          <w:rFonts w:ascii="Times New Roman" w:hAnsi="Times New Roman" w:cs="Times New Roman"/>
-          <w:color w:val="000000"/>
-          <w:sz w:val="28"/>
-          <w:szCs w:val="28"/>
-        </w:rPr>
-        <w:t xml:space="preserve">] </w:t>
-      </w:r>
-      <w:r>
-        <w:rPr>
-          <w:rFonts w:ascii="Times New Roman" w:hAnsi="Times New Roman" w:cs="Times New Roman"/>
-          <w:color w:val="000000"/>
-          <w:sz w:val="28"/>
-          <w:szCs w:val="28"/>
-          <w:lang w:eastAsia="zh-CN"/>
-        </w:rPr>
-        <w:t>[</w:t>
-      </w:r>
-      <w:hyperlink r:id="rId38" w:history="1">
+        <w:t xml:space="preserve">at the Technical University of Munich, Munich, Germany (Online Presentation), hosted by Prof. </w:t>
+      </w:r>
+      <w:hyperlink r:id="rId45" w:history="1">
         <w:r>
           <w:rPr>
             <w:rStyle w:val="Hyperlink"/>
@@ -2951,430 +4054,9 @@
             <w:szCs w:val="28"/>
             <w:lang w:eastAsia="zh-CN"/>
           </w:rPr>
-          <w:t>Slides</w:t>
-        </w:r>
-      </w:hyperlink>
-      <w:r>
-        <w:rPr>
-          <w:rFonts w:ascii="Times New Roman" w:hAnsi="Times New Roman" w:cs="Times New Roman"/>
-          <w:color w:val="000000"/>
-          <w:sz w:val="28"/>
-          <w:szCs w:val="28"/>
-          <w:lang w:eastAsia="zh-CN"/>
-        </w:rPr>
-        <w:t>]</w:t>
-      </w:r>
-    </w:p>
-    <w:p>
-      <w:pPr>
-        <w:ind w:left="720"/>
-        <w:rPr>
-          <w:rFonts w:ascii="Times New Roman" w:hAnsi="Times New Roman" w:cs="Times New Roman"/>
-          <w:color w:val="000000"/>
-          <w:sz w:val="28"/>
-          <w:szCs w:val="28"/>
-        </w:rPr>
-      </w:pPr>
-    </w:p>
-    <w:p>
-      <w:pPr>
-        <w:pBdr>
-          <w:bottom w:val="single" w:sz="4" w:space="1" w:color="000000"/>
-        </w:pBdr>
-        <w:rPr>
-          <w:rFonts w:ascii="Times New Roman" w:hAnsi="Times New Roman" w:cs="Times New Roman"/>
-          <w:b/>
-          <w:bCs/>
-          <w:color w:val="000000"/>
-          <w:sz w:val="36"/>
-          <w:szCs w:val="36"/>
-        </w:rPr>
-      </w:pPr>
-      <w:r>
-        <w:rPr>
-          <w:rFonts w:ascii="Times New Roman" w:hAnsi="Times New Roman" w:cs="Times New Roman"/>
-          <w:b/>
-          <w:bCs/>
-          <w:color w:val="000000"/>
-          <w:sz w:val="36"/>
-          <w:szCs w:val="36"/>
-        </w:rPr>
-        <w:t>HONORS &amp; AWARDS</w:t>
-      </w:r>
-    </w:p>
-    <w:p>
-      <w:pPr>
-        <w:ind w:left="720"/>
-        <w:rPr>
-          <w:rFonts w:ascii="Times New Roman" w:hAnsi="Times New Roman" w:cs="Times New Roman"/>
-          <w:i/>
-          <w:iCs/>
-          <w:color w:val="000000"/>
-          <w:sz w:val="28"/>
-          <w:szCs w:val="28"/>
-        </w:rPr>
-      </w:pPr>
-      <w:r>
-        <w:rPr>
-          <w:rFonts w:ascii="Times New Roman" w:hAnsi="Times New Roman" w:cs="Times New Roman"/>
-          <w:i/>
-          <w:iCs/>
-          <w:color w:val="000000"/>
-          <w:sz w:val="28"/>
-          <w:szCs w:val="28"/>
-        </w:rPr>
-        <w:t>Student Best Paper Finalist of 2021 Modeling, Estimation and Control Conference</w:t>
-      </w:r>
-      <w:r>
-        <w:rPr>
-          <w:rFonts w:ascii="Times New Roman" w:hAnsi="Times New Roman" w:cs="Times New Roman"/>
-          <w:i/>
-          <w:iCs/>
-          <w:color w:val="000000"/>
-          <w:sz w:val="28"/>
-          <w:szCs w:val="28"/>
-          <w:lang w:eastAsia="zh-CN"/>
-        </w:rPr>
-        <w:t xml:space="preserve">, </w:t>
-      </w:r>
-      <w:r>
-        <w:rPr>
-          <w:rFonts w:ascii="Times New Roman" w:hAnsi="Times New Roman" w:cs="Times New Roman"/>
-          <w:color w:val="000000"/>
-          <w:sz w:val="28"/>
-          <w:szCs w:val="28"/>
-        </w:rPr>
-        <w:t>Texas, USA, 2021</w:t>
-      </w:r>
-    </w:p>
-    <w:p>
-      <w:pPr>
-        <w:ind w:left="720"/>
-        <w:rPr>
-          <w:rFonts w:ascii="Times New Roman" w:hAnsi="Times New Roman" w:cs="Times New Roman"/>
-          <w:color w:val="000000"/>
-          <w:sz w:val="28"/>
-          <w:szCs w:val="28"/>
-        </w:rPr>
-      </w:pPr>
-      <w:r>
-        <w:rPr>
-          <w:rFonts w:ascii="Times New Roman" w:hAnsi="Times New Roman" w:cs="Times New Roman"/>
-          <w:i/>
-          <w:iCs/>
-          <w:color w:val="000000"/>
-          <w:sz w:val="28"/>
-          <w:szCs w:val="28"/>
-        </w:rPr>
-        <w:t>National Scholarship</w:t>
-      </w:r>
-      <w:r>
-        <w:rPr>
-          <w:rFonts w:ascii="Times New Roman" w:hAnsi="Times New Roman" w:cs="Times New Roman"/>
-          <w:color w:val="000000"/>
-          <w:sz w:val="28"/>
-          <w:szCs w:val="28"/>
-        </w:rPr>
-        <w:t>, Beijing, China, 2016</w:t>
-      </w:r>
-    </w:p>
-    <w:p>
-      <w:pPr>
-        <w:ind w:left="720"/>
-        <w:rPr>
-          <w:rFonts w:ascii="Times New Roman" w:hAnsi="Times New Roman" w:cs="Times New Roman"/>
-          <w:color w:val="000000"/>
-          <w:sz w:val="28"/>
-          <w:szCs w:val="28"/>
-        </w:rPr>
-      </w:pPr>
-      <w:r>
-        <w:rPr>
-          <w:rFonts w:ascii="Times New Roman" w:hAnsi="Times New Roman" w:cs="Times New Roman"/>
-          <w:i/>
-          <w:iCs/>
-          <w:color w:val="000000"/>
-          <w:sz w:val="28"/>
-          <w:szCs w:val="28"/>
-        </w:rPr>
-        <w:t>The First Prize Scholarship</w:t>
-      </w:r>
-      <w:r>
-        <w:rPr>
-          <w:rFonts w:ascii="Times New Roman" w:hAnsi="Times New Roman" w:cs="Times New Roman"/>
-          <w:color w:val="000000"/>
-          <w:sz w:val="28"/>
-          <w:szCs w:val="28"/>
-        </w:rPr>
-        <w:t>, Beijing, China, 2016 – 2018</w:t>
-      </w:r>
-    </w:p>
-    <w:p>
-      <w:pPr>
-        <w:pBdr>
-          <w:bottom w:val="single" w:sz="4" w:space="1" w:color="000000"/>
-        </w:pBdr>
-        <w:rPr>
-          <w:rFonts w:ascii="Times New Roman" w:hAnsi="Times New Roman" w:cs="Times New Roman"/>
-          <w:b/>
-          <w:bCs/>
-          <w:color w:val="000000"/>
-          <w:sz w:val="36"/>
-          <w:szCs w:val="36"/>
-          <w:lang w:eastAsia="zh-CN"/>
-        </w:rPr>
-      </w:pPr>
-    </w:p>
-    <w:p>
-      <w:pPr>
-        <w:pBdr>
-          <w:bottom w:val="single" w:sz="4" w:space="1" w:color="000000"/>
-        </w:pBdr>
-        <w:rPr>
-          <w:rFonts w:ascii="Times New Roman" w:hAnsi="Times New Roman" w:cs="Times New Roman"/>
-          <w:b/>
-          <w:bCs/>
-          <w:color w:val="000000"/>
-          <w:sz w:val="36"/>
-          <w:szCs w:val="36"/>
-          <w:lang w:eastAsia="zh-CN"/>
-        </w:rPr>
-      </w:pPr>
-      <w:r>
-        <w:rPr>
-          <w:rFonts w:ascii="Times New Roman" w:hAnsi="Times New Roman" w:cs="Times New Roman" w:hint="eastAsia"/>
-          <w:b/>
-          <w:bCs/>
-          <w:color w:val="000000"/>
-          <w:sz w:val="36"/>
-          <w:szCs w:val="36"/>
-          <w:lang w:eastAsia="zh-CN"/>
-        </w:rPr>
-        <w:t>SOFTWARE</w:t>
-      </w:r>
-    </w:p>
-    <w:p>
-      <w:pPr>
-        <w:ind w:left="720"/>
-        <w:jc w:val="both"/>
-        <w:rPr>
-          <w:rFonts w:ascii="Times New Roman" w:hAnsi="Times New Roman" w:cs="Times New Roman"/>
-          <w:color w:val="000000"/>
-          <w:sz w:val="28"/>
-          <w:szCs w:val="28"/>
-          <w:lang w:eastAsia="zh-CN"/>
-        </w:rPr>
-      </w:pPr>
-      <w:r>
-        <w:rPr>
-          <w:rFonts w:ascii="Times New Roman" w:hAnsi="Times New Roman" w:cs="Times New Roman"/>
-          <w:color w:val="000000"/>
-          <w:sz w:val="28"/>
-          <w:szCs w:val="28"/>
-        </w:rPr>
-        <w:t xml:space="preserve">I contributed to the General Optimal Control Problem Solver (GOPS), an easy-to-use </w:t>
-      </w:r>
-      <w:r>
-        <w:rPr>
-          <w:rFonts w:ascii="Times New Roman" w:hAnsi="Times New Roman" w:cs="Times New Roman"/>
-          <w:color w:val="000000"/>
-          <w:sz w:val="28"/>
-          <w:szCs w:val="28"/>
-          <w:lang w:eastAsia="zh-CN"/>
-        </w:rPr>
-        <w:t>reinforcement</w:t>
-      </w:r>
-      <w:r>
-        <w:rPr>
-          <w:rFonts w:ascii="Times New Roman" w:hAnsi="Times New Roman" w:cs="Times New Roman" w:hint="eastAsia"/>
-          <w:color w:val="000000"/>
-          <w:sz w:val="28"/>
-          <w:szCs w:val="28"/>
-          <w:lang w:eastAsia="zh-CN"/>
-        </w:rPr>
-        <w:t xml:space="preserve"> learning (RL) </w:t>
-      </w:r>
-      <w:r>
-        <w:rPr>
-          <w:rFonts w:ascii="Times New Roman" w:hAnsi="Times New Roman" w:cs="Times New Roman"/>
-          <w:color w:val="000000"/>
-          <w:sz w:val="28"/>
-          <w:szCs w:val="28"/>
-        </w:rPr>
-        <w:t>solver package designed to build real-time, high-performance controllers for industrial applications. I was primarily responsible for the core design and implementation of the trainer, sampler, and buffer modules.</w:t>
-      </w:r>
-      <w:r>
-        <w:rPr>
-          <w:rFonts w:ascii="Times New Roman" w:hAnsi="Times New Roman" w:cs="Times New Roman" w:hint="eastAsia"/>
-          <w:color w:val="000000"/>
-          <w:sz w:val="28"/>
-          <w:szCs w:val="28"/>
-        </w:rPr>
-        <w:t xml:space="preserve"> </w:t>
-      </w:r>
-      <w:r>
-        <w:rPr>
-          <w:rFonts w:ascii="Times New Roman" w:hAnsi="Times New Roman" w:cs="Times New Roman" w:hint="eastAsia"/>
-          <w:color w:val="000000"/>
-          <w:sz w:val="28"/>
-          <w:szCs w:val="28"/>
-          <w:lang w:eastAsia="zh-CN"/>
-        </w:rPr>
-        <w:t>[</w:t>
-      </w:r>
-      <w:hyperlink r:id="rId39" w:history="1">
-        <w:r>
-          <w:rPr>
-            <w:rStyle w:val="Hyperlink"/>
-            <w:rFonts w:ascii="Times New Roman" w:hAnsi="Times New Roman" w:cs="Times New Roman" w:hint="eastAsia"/>
-            <w:sz w:val="28"/>
-            <w:szCs w:val="28"/>
-            <w:lang w:eastAsia="zh-CN"/>
-          </w:rPr>
-          <w:t>Docs</w:t>
-        </w:r>
-      </w:hyperlink>
-      <w:r>
-        <w:rPr>
-          <w:rFonts w:ascii="Times New Roman" w:hAnsi="Times New Roman" w:cs="Times New Roman" w:hint="eastAsia"/>
-          <w:color w:val="000000"/>
-          <w:sz w:val="28"/>
-          <w:szCs w:val="28"/>
-          <w:lang w:eastAsia="zh-CN"/>
-        </w:rPr>
-        <w:t>] [</w:t>
-      </w:r>
-      <w:hyperlink r:id="rId40" w:history="1">
-        <w:r>
-          <w:rPr>
-            <w:rStyle w:val="Hyperlink"/>
-            <w:rFonts w:ascii="Times New Roman" w:hAnsi="Times New Roman" w:cs="Times New Roman" w:hint="eastAsia"/>
-            <w:sz w:val="28"/>
-            <w:szCs w:val="28"/>
-            <w:lang w:eastAsia="zh-CN"/>
-          </w:rPr>
-          <w:t>Paper</w:t>
-        </w:r>
-      </w:hyperlink>
-      <w:r>
-        <w:rPr>
-          <w:rFonts w:ascii="Times New Roman" w:hAnsi="Times New Roman" w:cs="Times New Roman" w:hint="eastAsia"/>
-          <w:color w:val="000000"/>
-          <w:sz w:val="28"/>
-          <w:szCs w:val="28"/>
-          <w:lang w:eastAsia="zh-CN"/>
-        </w:rPr>
-        <w:t>]</w:t>
-      </w:r>
-    </w:p>
-    <w:p>
-      <w:pPr>
-        <w:ind w:left="720"/>
-        <w:rPr>
-          <w:rFonts w:ascii="Times New Roman" w:hAnsi="Times New Roman" w:cs="Times New Roman"/>
-          <w:color w:val="000000"/>
-          <w:sz w:val="28"/>
-          <w:szCs w:val="28"/>
-        </w:rPr>
-      </w:pPr>
-    </w:p>
-    <w:p>
-      <w:pPr>
-        <w:ind w:left="720"/>
-        <w:rPr>
-          <w:rFonts w:ascii="Times New Roman" w:hAnsi="Times New Roman" w:cs="Times New Roman"/>
-          <w:color w:val="000000"/>
-          <w:sz w:val="28"/>
-          <w:szCs w:val="28"/>
-        </w:rPr>
-      </w:pPr>
-    </w:p>
-    <w:p>
-      <w:pPr>
-        <w:pBdr>
-          <w:bottom w:val="single" w:sz="4" w:space="1" w:color="000000"/>
-        </w:pBdr>
-        <w:rPr>
-          <w:rFonts w:ascii="Times New Roman" w:hAnsi="Times New Roman" w:cs="Times New Roman"/>
-          <w:b/>
-          <w:bCs/>
-          <w:color w:val="000000"/>
-          <w:sz w:val="36"/>
-          <w:szCs w:val="36"/>
-        </w:rPr>
-      </w:pPr>
-      <w:r>
-        <w:rPr>
-          <w:rFonts w:ascii="Times New Roman" w:hAnsi="Times New Roman" w:cs="Times New Roman"/>
-          <w:b/>
-          <w:bCs/>
-          <w:color w:val="000000"/>
-          <w:sz w:val="36"/>
-          <w:szCs w:val="36"/>
-        </w:rPr>
-        <w:lastRenderedPageBreak/>
-        <w:t>INVITED TALKS &amp; CONFERENCES PRESENTATIONS</w:t>
-      </w:r>
-    </w:p>
-    <w:p>
-      <w:pPr>
-        <w:ind w:left="720"/>
-        <w:jc w:val="both"/>
-        <w:rPr>
-          <w:rFonts w:ascii="Times New Roman" w:hAnsi="Times New Roman" w:cs="Times New Roman"/>
-          <w:i/>
-          <w:iCs/>
-          <w:color w:val="000000"/>
-          <w:sz w:val="28"/>
-          <w:szCs w:val="28"/>
-          <w:lang w:val="en-GB" w:eastAsia="zh-CN"/>
-        </w:rPr>
-      </w:pPr>
-      <w:r>
-        <w:rPr>
-          <w:rFonts w:ascii="Times New Roman" w:hAnsi="Times New Roman" w:cs="Times New Roman" w:hint="eastAsia"/>
-          <w:i/>
-          <w:iCs/>
-          <w:color w:val="000000"/>
-          <w:sz w:val="28"/>
-          <w:szCs w:val="28"/>
-          <w:lang w:eastAsia="zh-CN"/>
-        </w:rPr>
-        <w:t>NANO</w:t>
-      </w:r>
-      <w:r>
-        <w:rPr>
-          <w:rFonts w:ascii="Times New Roman" w:hAnsi="Times New Roman" w:cs="Times New Roman"/>
-          <w:i/>
-          <w:iCs/>
-          <w:color w:val="000000"/>
-          <w:sz w:val="28"/>
-          <w:szCs w:val="28"/>
-          <w:lang w:val="en-GB" w:eastAsia="zh-CN"/>
-        </w:rPr>
-        <w:t xml:space="preserve"> filter: Bayesian Filtering with Natural Gradient Gaussian Approximation </w:t>
-      </w:r>
-      <w:r>
-        <w:rPr>
-          <w:rFonts w:ascii="Times New Roman" w:hAnsi="Times New Roman" w:cs="Times New Roman"/>
-          <w:color w:val="000000"/>
-          <w:sz w:val="28"/>
-          <w:szCs w:val="28"/>
-          <w:lang w:val="en-GB" w:eastAsia="zh-CN"/>
-        </w:rPr>
-        <w:t xml:space="preserve">at the </w:t>
-      </w:r>
-      <w:r>
-        <w:rPr>
-          <w:rFonts w:ascii="Times New Roman" w:hAnsi="Times New Roman" w:cs="Times New Roman"/>
-          <w:color w:val="000000"/>
-          <w:sz w:val="28"/>
-          <w:szCs w:val="28"/>
-          <w:lang w:eastAsia="zh-CN"/>
-        </w:rPr>
-        <w:t xml:space="preserve">Department of Astronomy, Tsinghua University, Beijing, China, hosted by Prof. </w:t>
-      </w:r>
-      <w:hyperlink r:id="rId41" w:history="1">
+          <w:t xml:space="preserve">Sandra </w:t>
+        </w:r>
+        <w:proofErr w:type="spellStart"/>
         <w:r>
           <w:rPr>
             <w:rStyle w:val="Hyperlink"/>
@@ -3383,226 +4065,6 @@
             <w:szCs w:val="28"/>
             <w:lang w:eastAsia="zh-CN"/>
           </w:rPr>
-          <w:t>Zheng Cai</w:t>
-        </w:r>
-      </w:hyperlink>
-      <w:r>
-        <w:rPr>
-          <w:rFonts w:ascii="Times New Roman" w:hAnsi="Times New Roman" w:cs="Times New Roman"/>
-          <w:color w:val="000000"/>
-          <w:sz w:val="28"/>
-          <w:szCs w:val="28"/>
-          <w:lang w:eastAsia="zh-CN"/>
-        </w:rPr>
-        <w:t>, August 2024.</w:t>
-      </w:r>
-    </w:p>
-    <w:p>
-      <w:pPr>
-        <w:ind w:left="720"/>
-        <w:jc w:val="both"/>
-        <w:rPr>
-          <w:rFonts w:ascii="Times New Roman" w:hAnsi="Times New Roman" w:cs="Times New Roman"/>
-          <w:i/>
-          <w:iCs/>
-          <w:color w:val="000000"/>
-          <w:sz w:val="28"/>
-          <w:szCs w:val="28"/>
-          <w:lang w:val="en-GB" w:eastAsia="zh-CN"/>
-        </w:rPr>
-      </w:pPr>
-    </w:p>
-    <w:p>
-      <w:pPr>
-        <w:ind w:left="720"/>
-        <w:jc w:val="both"/>
-        <w:rPr>
-          <w:rFonts w:ascii="Times New Roman" w:hAnsi="Times New Roman" w:cs="Times New Roman"/>
-          <w:color w:val="000000"/>
-          <w:sz w:val="28"/>
-          <w:szCs w:val="28"/>
-          <w:lang w:val="en-GB" w:eastAsia="zh-CN"/>
-        </w:rPr>
-      </w:pPr>
-      <w:r>
-        <w:rPr>
-          <w:rFonts w:ascii="Times New Roman" w:hAnsi="Times New Roman" w:cs="Times New Roman"/>
-          <w:i/>
-          <w:iCs/>
-          <w:color w:val="000000"/>
-          <w:sz w:val="28"/>
-          <w:szCs w:val="28"/>
-        </w:rPr>
-        <w:t xml:space="preserve">Convolutional Bayesian Filtering </w:t>
-      </w:r>
-      <w:r>
-        <w:rPr>
-          <w:rFonts w:ascii="Times New Roman" w:hAnsi="Times New Roman" w:cs="Times New Roman"/>
-          <w:color w:val="000000"/>
-          <w:sz w:val="28"/>
-          <w:szCs w:val="28"/>
-        </w:rPr>
-        <w:t>at the Department of Mathematical Sciences, Tsinghua Universit</w:t>
-      </w:r>
-      <w:r>
-        <w:rPr>
-          <w:rFonts w:ascii="Times New Roman" w:hAnsi="Times New Roman" w:cs="Times New Roman" w:hint="eastAsia"/>
-          <w:color w:val="000000"/>
-          <w:sz w:val="28"/>
-          <w:szCs w:val="28"/>
-          <w:lang w:eastAsia="zh-CN"/>
-        </w:rPr>
-        <w:t>y</w:t>
-      </w:r>
-      <w:r>
-        <w:rPr>
-          <w:rFonts w:ascii="Times New Roman" w:hAnsi="Times New Roman" w:cs="Times New Roman"/>
-          <w:color w:val="000000"/>
-          <w:sz w:val="28"/>
-          <w:szCs w:val="28"/>
-          <w:lang w:val="en-GB" w:eastAsia="zh-CN"/>
-        </w:rPr>
-        <w:t xml:space="preserve">, Beijing, China, hosted by Prof. </w:t>
-      </w:r>
-      <w:hyperlink r:id="rId42" w:history="1">
-        <w:r>
-          <w:rPr>
-            <w:rStyle w:val="Hyperlink"/>
-            <w:rFonts w:ascii="Times New Roman" w:hAnsi="Times New Roman" w:cs="Times New Roman"/>
-            <w:sz w:val="28"/>
-            <w:szCs w:val="28"/>
-            <w:lang w:val="en-GB" w:eastAsia="zh-CN"/>
-          </w:rPr>
-          <w:t>Stephen Shing-Toung Yau</w:t>
-        </w:r>
-      </w:hyperlink>
-      <w:r>
-        <w:rPr>
-          <w:rFonts w:ascii="Times New Roman" w:hAnsi="Times New Roman" w:cs="Times New Roman"/>
-          <w:color w:val="000000"/>
-          <w:sz w:val="28"/>
-          <w:szCs w:val="28"/>
-          <w:lang w:val="en-GB" w:eastAsia="zh-CN"/>
-        </w:rPr>
-        <w:t>, February 2024.</w:t>
-      </w:r>
-    </w:p>
-    <w:p>
-      <w:pPr>
-        <w:ind w:left="720"/>
-        <w:jc w:val="both"/>
-        <w:rPr>
-          <w:rFonts w:ascii="Times New Roman" w:hAnsi="Times New Roman" w:cs="Times New Roman"/>
-          <w:i/>
-          <w:iCs/>
-          <w:color w:val="000000"/>
-          <w:sz w:val="28"/>
-          <w:szCs w:val="28"/>
-        </w:rPr>
-      </w:pPr>
-    </w:p>
-    <w:p>
-      <w:pPr>
-        <w:ind w:left="720"/>
-        <w:jc w:val="both"/>
-        <w:rPr>
-          <w:rFonts w:ascii="Times New Roman" w:hAnsi="Times New Roman" w:cs="Times New Roman"/>
-          <w:i/>
-          <w:iCs/>
-          <w:color w:val="000000"/>
-          <w:sz w:val="28"/>
-          <w:szCs w:val="28"/>
-        </w:rPr>
-      </w:pPr>
-      <w:r>
-        <w:rPr>
-          <w:rFonts w:ascii="Times New Roman" w:hAnsi="Times New Roman" w:cs="Times New Roman"/>
-          <w:i/>
-          <w:iCs/>
-          <w:color w:val="000000"/>
-          <w:sz w:val="28"/>
-          <w:szCs w:val="28"/>
-        </w:rPr>
-        <w:t xml:space="preserve">Generalized Moving Horizon Estimation for Nonlinear Systems with Robustness to Measurement Outliers </w:t>
-      </w:r>
-      <w:r>
-        <w:rPr>
-          <w:rFonts w:ascii="Times New Roman" w:hAnsi="Times New Roman" w:cs="Times New Roman"/>
-          <w:color w:val="000000"/>
-          <w:sz w:val="28"/>
-          <w:szCs w:val="28"/>
-          <w:lang w:eastAsia="zh-CN"/>
-        </w:rPr>
-        <w:t xml:space="preserve">in 2023 American Control Conference, San Diego, CA, USA (Oral Presentation), May 2023. </w:t>
-      </w:r>
-    </w:p>
-    <w:p>
-      <w:pPr>
-        <w:ind w:left="720"/>
-        <w:jc w:val="both"/>
-        <w:rPr>
-          <w:rFonts w:ascii="Times New Roman" w:hAnsi="Times New Roman" w:cs="Times New Roman"/>
-          <w:i/>
-          <w:iCs/>
-          <w:color w:val="000000"/>
-          <w:sz w:val="28"/>
-          <w:szCs w:val="28"/>
-        </w:rPr>
-      </w:pPr>
-    </w:p>
-    <w:p>
-      <w:pPr>
-        <w:ind w:left="720"/>
-        <w:jc w:val="both"/>
-        <w:rPr>
-          <w:rFonts w:ascii="Times New Roman" w:hAnsi="Times New Roman" w:cs="Times New Roman"/>
-          <w:color w:val="000000"/>
-          <w:sz w:val="28"/>
-          <w:szCs w:val="28"/>
-          <w:lang w:eastAsia="zh-CN"/>
-        </w:rPr>
-      </w:pPr>
-      <w:r>
-        <w:rPr>
-          <w:rFonts w:ascii="Times New Roman" w:hAnsi="Times New Roman" w:cs="Times New Roman"/>
-          <w:i/>
-          <w:iCs/>
-          <w:color w:val="000000"/>
-          <w:sz w:val="28"/>
-          <w:szCs w:val="28"/>
-        </w:rPr>
-        <w:t xml:space="preserve">Learning-based state estimation methods </w:t>
-      </w:r>
-      <w:r>
-        <w:rPr>
-          <w:rFonts w:ascii="Times New Roman" w:hAnsi="Times New Roman" w:cs="Times New Roman"/>
-          <w:color w:val="000000"/>
-          <w:sz w:val="28"/>
-          <w:szCs w:val="28"/>
-          <w:lang w:eastAsia="zh-CN"/>
-        </w:rPr>
-        <w:t xml:space="preserve">at the Technical University of Munich, Munich, Germany (Online Presentation), hosted by Prof. </w:t>
-      </w:r>
-      <w:hyperlink r:id="rId43" w:history="1">
-        <w:r>
-          <w:rPr>
-            <w:rStyle w:val="Hyperlink"/>
-            <w:rFonts w:ascii="Times New Roman" w:hAnsi="Times New Roman" w:cs="Times New Roman"/>
-            <w:sz w:val="28"/>
-            <w:szCs w:val="28"/>
-            <w:lang w:eastAsia="zh-CN"/>
-          </w:rPr>
-          <w:t xml:space="preserve">Sandra </w:t>
-        </w:r>
-        <w:proofErr w:type="spellStart"/>
-        <w:r>
-          <w:rPr>
-            <w:rStyle w:val="Hyperlink"/>
-            <w:rFonts w:ascii="Times New Roman" w:hAnsi="Times New Roman" w:cs="Times New Roman"/>
-            <w:sz w:val="28"/>
-            <w:szCs w:val="28"/>
-            <w:lang w:eastAsia="zh-CN"/>
-          </w:rPr>
           <w:t>Hirche</w:t>
         </w:r>
         <w:proofErr w:type="spellEnd"/>
@@ -3925,9 +4387,9 @@
       </w:r>
     </w:p>
     <w:sectPr>
-      <w:footerReference w:type="even" r:id="rId44"/>
-      <w:footerReference w:type="default" r:id="rId45"/>
-      <w:footerReference w:type="first" r:id="rId46"/>
+      <w:footerReference w:type="even" r:id="rId46"/>
+      <w:footerReference w:type="default" r:id="rId47"/>
+      <w:footerReference w:type="first" r:id="rId48"/>
       <w:pgSz w:w="12240" w:h="15840"/>
       <w:pgMar w:top="777" w:right="720" w:bottom="777" w:left="720" w:header="720" w:footer="720" w:gutter="0"/>
       <w:cols w:space="720"/>
@@ -4074,7 +4536,7 @@
   <w:docDefaults>
     <w:rPrDefault>
       <w:rPr>
-        <w:rFonts w:ascii="Times New Roman" w:eastAsia="宋体" w:hAnsi="Times New Roman" w:cs="Times New Roman"/>
+        <w:rFonts w:ascii="Times New Roman" w:eastAsia="SimSun" w:hAnsi="Times New Roman" w:cs="Times New Roman"/>
         <w:lang w:val="en-GB" w:eastAsia="zh-CN" w:bidi="ar-SA"/>
       </w:rPr>
     </w:rPrDefault>

</xml_diff>

<commit_message>
modified:   CV.docx 	modified:   CV.pdf
</commit_message>
<xml_diff>
--- a/CV.docx
+++ b/CV.docx
@@ -76,43 +76,7 @@
             <w:sz w:val="28"/>
             <w:szCs w:val="28"/>
           </w:rPr>
-          <w:t>Home</w:t>
-        </w:r>
-        <w:r>
-          <w:rPr>
-            <w:rStyle w:val="Hyperlink"/>
-            <w:rFonts w:ascii="Times New Roman" w:hAnsi="Times New Roman" w:cs="Times New Roman"/>
-            <w:sz w:val="28"/>
-            <w:szCs w:val="28"/>
-          </w:rPr>
-          <w:t>p</w:t>
-        </w:r>
-        <w:r>
-          <w:rPr>
-            <w:rStyle w:val="Hyperlink"/>
-            <w:rFonts w:ascii="Times New Roman" w:hAnsi="Times New Roman" w:cs="Times New Roman"/>
-            <w:sz w:val="28"/>
-            <w:szCs w:val="28"/>
-          </w:rPr>
-          <w:t>a</w:t>
-        </w:r>
-        <w:r>
-          <w:rPr>
-            <w:rStyle w:val="Hyperlink"/>
-            <w:rFonts w:ascii="Times New Roman" w:hAnsi="Times New Roman" w:cs="Times New Roman"/>
-            <w:sz w:val="28"/>
-            <w:szCs w:val="28"/>
-          </w:rPr>
-          <w:t>g</w:t>
-        </w:r>
-        <w:r>
-          <w:rPr>
-            <w:rStyle w:val="Hyperlink"/>
-            <w:rFonts w:ascii="Times New Roman" w:hAnsi="Times New Roman" w:cs="Times New Roman"/>
-            <w:sz w:val="28"/>
-            <w:szCs w:val="28"/>
-          </w:rPr>
-          <w:t>e</w:t>
+          <w:t>Homepage</w:t>
         </w:r>
       </w:hyperlink>
     </w:p>
@@ -3732,28 +3696,6 @@
     </w:p>
     <w:p>
       <w:pPr>
-        <w:ind w:left="720"/>
-        <w:rPr>
-          <w:rFonts w:ascii="Times New Roman" w:hAnsi="Times New Roman" w:cs="Times New Roman"/>
-          <w:color w:val="000000"/>
-          <w:sz w:val="28"/>
-          <w:szCs w:val="28"/>
-        </w:rPr>
-      </w:pPr>
-    </w:p>
-    <w:p>
-      <w:pPr>
-        <w:ind w:left="720"/>
-        <w:rPr>
-          <w:rFonts w:ascii="Times New Roman" w:hAnsi="Times New Roman" w:cs="Times New Roman"/>
-          <w:color w:val="000000"/>
-          <w:sz w:val="28"/>
-          <w:szCs w:val="28"/>
-        </w:rPr>
-      </w:pPr>
-    </w:p>
-    <w:p>
-      <w:pPr>
         <w:pBdr>
           <w:bottom w:val="single" w:sz="4" w:space="1" w:color="000000"/>
         </w:pBdr>
@@ -3775,6 +3717,7 @@
           <w:sz w:val="36"/>
           <w:szCs w:val="36"/>
         </w:rPr>
+        <w:lastRenderedPageBreak/>
         <w:t>INVITED TALKS &amp; CONFERENCES PRESENTATIONS</w:t>
       </w:r>
     </w:p>

</xml_diff>